<commit_message>
Modif jurnal and add acelerometer code explaination
</commit_message>
<xml_diff>
--- a/Pascasarjana_PC Kantor/Thesis/Journal/Jurnal2/Journal2 Generative Representation of Aggregate Brain Activity.docx
+++ b/Pascasarjana_PC Kantor/Thesis/Journal/Jurnal2/Journal2 Generative Representation of Aggregate Brain Activity.docx
@@ -1,6 +1,6 @@
 
 <file path=word/document.xml><?xml version="1.0" encoding="utf-8"?>
-<w:document xmlns:wpc="http://schemas.microsoft.com/office/word/2010/wordprocessingCanvas" xmlns:cx="http://schemas.microsoft.com/office/drawing/2014/chartex" xmlns:cx1="http://schemas.microsoft.com/office/drawing/2015/9/8/chartex" xmlns:cx2="http://schemas.microsoft.com/office/drawing/2015/10/21/chartex" xmlns:cx3="http://schemas.microsoft.com/office/drawing/2016/5/9/chartex" xmlns:cx4="http://schemas.microsoft.com/office/drawing/2016/5/10/chartex" xmlns:cx5="http://schemas.microsoft.com/office/drawing/2016/5/11/chartex" xmlns:cx6="http://schemas.microsoft.com/office/drawing/2016/5/12/chartex" xmlns:cx7="http://schemas.microsoft.com/office/drawing/2016/5/13/chartex" xmlns:cx8="http://schemas.microsoft.com/office/drawing/2016/5/14/chartex" xmlns:mc="http://schemas.openxmlformats.org/markup-compatibility/2006" xmlns:aink="http://schemas.microsoft.com/office/drawing/2016/ink" xmlns:am3d="http://schemas.microsoft.com/office/drawing/2017/model3d" xmlns:o="urn:schemas-microsoft-com:office:office" xmlns:oel="http://schemas.microsoft.com/office/2019/extlst" xmlns:r="http://schemas.openxmlformats.org/officeDocument/2006/relationships" xmlns:m="http://schemas.openxmlformats.org/officeDocument/2006/math" xmlns:v="urn:schemas-microsoft-com:vml" xmlns:wp14="http://schemas.microsoft.com/office/word/2010/wordprocessingDrawing" xmlns:wp="http://schemas.openxmlformats.org/drawingml/2006/wordprocessingDrawing" xmlns:w10="urn:schemas-microsoft-com:office:word" xmlns:w="http://schemas.openxmlformats.org/wordprocessingml/2006/main" xmlns:w14="http://schemas.microsoft.com/office/word/2010/wordml" xmlns:w15="http://schemas.microsoft.com/office/word/2012/wordml" xmlns:w16cex="http://schemas.microsoft.com/office/word/2018/wordml/cex" xmlns:w16cid="http://schemas.microsoft.com/office/word/2016/wordml/cid" xmlns:w16="http://schemas.microsoft.com/office/word/2018/wordml" xmlns:w16du="http://schemas.microsoft.com/office/word/2023/wordml/word16du" xmlns:w16sdtdh="http://schemas.microsoft.com/office/word/2020/wordml/sdtdatahash" xmlns:w16sdtfl="http://schemas.microsoft.com/office/word/2024/wordml/sdtformatlock" xmlns:w16se="http://schemas.microsoft.com/office/word/2015/wordml/symex" xmlns:wpg="http://schemas.microsoft.com/office/word/2010/wordprocessingGroup" xmlns:wpi="http://schemas.microsoft.com/office/word/2010/wordprocessingInk" xmlns:wne="http://schemas.microsoft.com/office/word/2006/wordml" xmlns:wps="http://schemas.microsoft.com/office/word/2010/wordprocessingShape" mc:Ignorable="w14 w15 w16se w16cid w16 w16cex w16sdtdh w16sdtfl w16du wp14">
+<w:document xmlns:wpc="http://schemas.microsoft.com/office/word/2010/wordprocessingCanvas" xmlns:cx="http://schemas.microsoft.com/office/drawing/2014/chartex" xmlns:mc="http://schemas.openxmlformats.org/markup-compatibility/2006" xmlns:o="urn:schemas-microsoft-com:office:office" xmlns:r="http://schemas.openxmlformats.org/officeDocument/2006/relationships" xmlns:m="http://schemas.openxmlformats.org/officeDocument/2006/math" xmlns:v="urn:schemas-microsoft-com:vml" xmlns:wp14="http://schemas.microsoft.com/office/word/2010/wordprocessingDrawing" xmlns:wp="http://schemas.openxmlformats.org/drawingml/2006/wordprocessingDrawing" xmlns:w10="urn:schemas-microsoft-com:office:word" xmlns:w="http://schemas.openxmlformats.org/wordprocessingml/2006/main" xmlns:w14="http://schemas.microsoft.com/office/word/2010/wordml" xmlns:w15="http://schemas.microsoft.com/office/word/2012/wordml" xmlns:w16se="http://schemas.microsoft.com/office/word/2015/wordml/symex" xmlns:wpg="http://schemas.microsoft.com/office/word/2010/wordprocessingGroup" xmlns:wpi="http://schemas.microsoft.com/office/word/2010/wordprocessingInk" xmlns:wne="http://schemas.microsoft.com/office/word/2006/wordml" xmlns:wps="http://schemas.microsoft.com/office/word/2010/wordprocessingShape" mc:Ignorable="w14 w15 w16se wp14">
   <w:background w:color="FFFFFF"/>
   <w:body>
     <w:p>
@@ -16,7 +16,39 @@
           <w:sz w:val="48"/>
           <w:szCs w:val="48"/>
         </w:rPr>
-        <w:t>Generative Representation of Aggregate Brain Activity: A Deep Autoencoder Approach for EEG Topoplot Summarization</w:t>
+        <w:t xml:space="preserve">Generative Representation of Aggregate Brain Activity: A Deep </w:t>
+      </w:r>
+      <w:proofErr w:type="spellStart"/>
+      <w:r>
+        <w:rPr>
+          <w:sz w:val="48"/>
+          <w:szCs w:val="48"/>
+        </w:rPr>
+        <w:t>Autoencoder</w:t>
+      </w:r>
+      <w:proofErr w:type="spellEnd"/>
+      <w:r>
+        <w:rPr>
+          <w:sz w:val="48"/>
+          <w:szCs w:val="48"/>
+        </w:rPr>
+        <w:t xml:space="preserve"> Approach for EEG </w:t>
+      </w:r>
+      <w:proofErr w:type="spellStart"/>
+      <w:r>
+        <w:rPr>
+          <w:sz w:val="48"/>
+          <w:szCs w:val="48"/>
+        </w:rPr>
+        <w:t>Topoplot</w:t>
+      </w:r>
+      <w:proofErr w:type="spellEnd"/>
+      <w:r>
+        <w:rPr>
+          <w:sz w:val="48"/>
+          <w:szCs w:val="48"/>
+        </w:rPr>
+        <w:t xml:space="preserve"> Summarization</w:t>
       </w:r>
     </w:p>
     <w:p>
@@ -49,22 +81,42 @@
           <w:sz w:val="22"/>
           <w:szCs w:val="22"/>
         </w:rPr>
-        <w:t>Tobias Mikha Sulistiyo</w:t>
-      </w:r>
+        <w:lastRenderedPageBreak/>
+        <w:t xml:space="preserve">Tobias Mikha </w:t>
+      </w:r>
+      <w:proofErr w:type="spellStart"/>
+      <w:proofErr w:type="gramStart"/>
+      <w:r>
+        <w:rPr>
+          <w:sz w:val="22"/>
+          <w:szCs w:val="22"/>
+        </w:rPr>
+        <w:t>Sulistiyo</w:t>
+      </w:r>
+      <w:proofErr w:type="spellEnd"/>
       <w:r>
         <w:rPr>
           <w:sz w:val="22"/>
           <w:szCs w:val="22"/>
           <w:vertAlign w:val="superscript"/>
         </w:rPr>
-        <w:t>[1]</w:t>
-      </w:r>
+        <w:t>[</w:t>
+      </w:r>
+      <w:proofErr w:type="gramEnd"/>
       <w:r>
         <w:rPr>
           <w:sz w:val="22"/>
           <w:szCs w:val="22"/>
           <w:vertAlign w:val="superscript"/>
         </w:rPr>
+        <w:t>1]</w:t>
+      </w:r>
+      <w:r>
+        <w:rPr>
+          <w:sz w:val="22"/>
+          <w:szCs w:val="22"/>
+          <w:vertAlign w:val="superscript"/>
+        </w:rPr>
         <w:t>*</w:t>
       </w:r>
       <w:r>
@@ -163,13 +215,24 @@
         <w:t>Affiliation</w:t>
       </w:r>
       <w:r>
-        <w:t>): dept. name of organization</w:t>
+        <w:t xml:space="preserve">): dept. name of </w:t>
+      </w:r>
+      <w:proofErr w:type="gramStart"/>
+      <w:r>
+        <w:t>organization</w:t>
       </w:r>
       <w:r>
         <w:rPr>
           <w:vertAlign w:val="superscript"/>
         </w:rPr>
-        <w:t>[1], [2], [3]</w:t>
+        <w:t>[</w:t>
+      </w:r>
+      <w:proofErr w:type="gramEnd"/>
+      <w:r>
+        <w:rPr>
+          <w:vertAlign w:val="superscript"/>
+        </w:rPr>
+        <w:t>1], [2], [3]</w:t>
       </w:r>
     </w:p>
     <w:p>
@@ -189,6 +252,7 @@
       </w:r>
     </w:p>
     <w:p>
+      <w:proofErr w:type="gramStart"/>
       <w:r>
         <w:t>tobias.12024002503@student.atmajya.ac.id</w:t>
       </w:r>
@@ -196,7 +260,14 @@
         <w:rPr>
           <w:vertAlign w:val="superscript"/>
         </w:rPr>
-        <w:t>[1], [2], [3]</w:t>
+        <w:t>[</w:t>
+      </w:r>
+      <w:proofErr w:type="gramEnd"/>
+      <w:r>
+        <w:rPr>
+          <w:vertAlign w:val="superscript"/>
+        </w:rPr>
+        <w:t>1], [2], [3]</w:t>
       </w:r>
     </w:p>
     <w:p>
@@ -239,6 +310,7 @@
           <w:sz w:val="18"/>
           <w:szCs w:val="18"/>
         </w:rPr>
+        <w:lastRenderedPageBreak/>
         <w:t>Abstract</w:t>
       </w:r>
       <w:r>
@@ -250,47 +322,64 @@
         <w:t>—</w:t>
       </w:r>
       <w:r>
-        <w:t xml:space="preserve"> </w:t>
-      </w:r>
-      <w:r>
         <w:rPr>
           <w:b/>
           <w:sz w:val="18"/>
           <w:szCs w:val="18"/>
         </w:rPr>
-        <w:t xml:space="preserve">Creating valid group-level visualizations remains a significant hurdle in EEG analysis. Traditional methods, which typically rely on pixel-wise arithmetic means, often fail to account for spatial variations and tend to incorporate background noise into the final image. To address this, we employed a Deep Convolutional Autoencoder (CAE) to </w:t>
-      </w:r>
+        <w:t xml:space="preserve">Visualizing group-level EEG characteristics is essential for understanding cognitive states, yet traditional pixel-wise averaging often obscures spatial specificity and fails to eliminate baseline artifacts effectively. To address these limitations, this study proposes a Deep Convolutional </w:t>
+      </w:r>
+      <w:proofErr w:type="spellStart"/>
       <w:r>
         <w:rPr>
           <w:b/>
           <w:sz w:val="18"/>
           <w:szCs w:val="18"/>
         </w:rPr>
-        <w:t>average</w:t>
-      </w:r>
+        <w:t>Autoencoder</w:t>
+      </w:r>
+      <w:proofErr w:type="spellEnd"/>
       <w:r>
         <w:rPr>
           <w:b/>
           <w:sz w:val="18"/>
           <w:szCs w:val="18"/>
         </w:rPr>
-        <w:t xml:space="preserve"> two-dimensional EEG topoplots. Instead of averaging raw images, our approach aggregates data within the latent feature space. This allows the model to capture essential structural patterns while effectively filtering out baseline artifacts. We validated this method using a dataset of adolescent responses to addiction-related terminology, categorized into Normal and At-Risk groups. The resulting visualizations highlighted clear distinctions in neural processing: Normal respondents showed efficient, focused activity in frontal-temporal regions. In contrast, At-Risk adolescents displayed impulsive, widespread activation during fast responses and an occipital-temporal dominance—suggesting attentional bias—during slow responses. These findings indicate that latent-space aggregation offers a more robust alternative to standard averaging, providing clearer insights into the neurocognitive dynamics of </w:t>
-      </w:r>
+        <w:t xml:space="preserve"> (CAE) framework to implement Latent Space Aggregation for two-dimensional EEG topography. Unlike standard arithmetic averaging, this method compresses </w:t>
+      </w:r>
+      <w:proofErr w:type="spellStart"/>
       <w:r>
         <w:rPr>
           <w:b/>
           <w:sz w:val="18"/>
           <w:szCs w:val="18"/>
         </w:rPr>
-        <w:t>addiction</w:t>
-      </w:r>
+        <w:t>topoplots</w:t>
+      </w:r>
+      <w:proofErr w:type="spellEnd"/>
       <w:r>
         <w:rPr>
           <w:b/>
           <w:sz w:val="18"/>
           <w:szCs w:val="18"/>
         </w:rPr>
-        <w:t xml:space="preserve"> more detail the entire article.</w:t>
+        <w:t xml:space="preserve"> into a latent feature space to capture structural invariants before reconstructing a representative group-level image. The proposed framework was evaluated using a dataset of adolescents responding to addiction-related terminology, stratified by risk status (Normal vs. At-Risk) and reaction latency (Fast vs. Slow). The generative reconstruction revealed distinct neurocognitive strategies: while Normal subjects exhibited regulated frontal-temporal engagement, At-Risk Fast responders demonstrated global cortical hyper-arousal indicative of impulsivity. Conversely, At-Risk Slow responders displayed posterior-dominant activation (Occipital-Temporal) with diminished frontal control, supporting the Attentional Bias hypothesis. These findings validate the CAE approach as a robust tool for artifact suppression and high-fidelity signal preservation, offering a novel methodological pathway for interpreting complex neural</w:t>
+      </w:r>
+      <w:r>
+        <w:rPr>
+          <w:b/>
+          <w:sz w:val="18"/>
+          <w:szCs w:val="18"/>
+        </w:rPr>
+        <w:t xml:space="preserve"> dynamics in addiction research</w:t>
+      </w:r>
+      <w:r>
+        <w:rPr>
+          <w:b/>
+          <w:sz w:val="18"/>
+          <w:szCs w:val="18"/>
+        </w:rPr>
+        <w:t>.</w:t>
       </w:r>
     </w:p>
     <w:p>
@@ -324,7 +413,68 @@
           <w:sz w:val="18"/>
           <w:szCs w:val="18"/>
         </w:rPr>
-        <w:t>Deep Convolutional Autoencoder (CAE), Latent Space Representation, EEG Data Augmentation, Unsupervised Learning, Image Reconstruction.</w:t>
+        <w:t xml:space="preserve">Deep Convolutional </w:t>
+      </w:r>
+      <w:proofErr w:type="spellStart"/>
+      <w:r>
+        <w:rPr>
+          <w:b/>
+          <w:i/>
+          <w:sz w:val="18"/>
+          <w:szCs w:val="18"/>
+        </w:rPr>
+        <w:t>Autoencoder</w:t>
+      </w:r>
+      <w:proofErr w:type="spellEnd"/>
+      <w:r>
+        <w:rPr>
+          <w:b/>
+          <w:i/>
+          <w:sz w:val="18"/>
+          <w:szCs w:val="18"/>
+        </w:rPr>
+        <w:t xml:space="preserve"> (CAE), Latent Space Representation</w:t>
+      </w:r>
+      <w:r>
+        <w:rPr>
+          <w:b/>
+          <w:i/>
+          <w:sz w:val="18"/>
+          <w:szCs w:val="18"/>
+        </w:rPr>
+        <w:t>,</w:t>
+      </w:r>
+      <w:r>
+        <w:t xml:space="preserve"> </w:t>
+      </w:r>
+      <w:r>
+        <w:rPr>
+          <w:b/>
+          <w:i/>
+          <w:sz w:val="18"/>
+          <w:szCs w:val="18"/>
+        </w:rPr>
+        <w:t>Addiction</w:t>
+      </w:r>
+      <w:r>
+        <w:rPr>
+          <w:b/>
+          <w:i/>
+          <w:sz w:val="18"/>
+          <w:szCs w:val="18"/>
+        </w:rPr>
+        <w:t xml:space="preserve">, </w:t>
+      </w:r>
+      <w:bookmarkStart w:id="0" w:name="_GoBack"/>
+      <w:bookmarkEnd w:id="0"/>
+      <w:r>
+        <w:rPr>
+          <w:b/>
+          <w:i/>
+          <w:sz w:val="18"/>
+          <w:szCs w:val="18"/>
+        </w:rPr>
+        <w:t>Unsupervised Learning, Image Reconstruction.</w:t>
       </w:r>
     </w:p>
     <w:p>
@@ -425,10 +575,8 @@
         <w:jc w:val="both"/>
       </w:pPr>
       <w:r>
-        <w:t xml:space="preserve">However, aggregation methods exhibit a fundamental limitation that is often overlooked. The standard approach still relies heavily on computing the pixel-wise arithmetic mean </w:t>
-      </w:r>
-      <w:r>
-        <w:t xml:space="preserve">across all images within a dataset. Such averaging procedures can obscure meaningful spatial variations, reduce inter-subject specificity, and potentially distort group-level representations of EEG activity </w:t>
+        <w:lastRenderedPageBreak/>
+        <w:t xml:space="preserve">However, aggregation methods exhibit a fundamental limitation that is often overlooked. The standard approach still relies heavily on computing the pixel-wise arithmetic mean across all images within a dataset. Such averaging procedures can obscure meaningful spatial variations, reduce inter-subject specificity, and potentially distort group-level representations of EEG activity </w:t>
       </w:r>
       <w:r>
         <w:fldChar w:fldCharType="begin" w:fldLock="1"/>
@@ -462,7 +610,15 @@
         <w:jc w:val="both"/>
       </w:pPr>
       <w:r>
-        <w:t xml:space="preserve">Recent progress in deep learning has opened new opportunities to address the limitations of traditional statistical aggregation methods. One approach that has become increasingly popular is the use of Convolutional Autoencoders (CAEs), which have shown strong potential in representing EEG data more effectively than simple pixel averaging </w:t>
+        <w:t xml:space="preserve">Recent progress in deep learning has opened new opportunities to address the limitations of traditional statistical aggregation methods. One approach that has become increasingly popular is the use of Convolutional </w:t>
+      </w:r>
+      <w:proofErr w:type="spellStart"/>
+      <w:r>
+        <w:t>Autoencoders</w:t>
+      </w:r>
+      <w:proofErr w:type="spellEnd"/>
+      <w:r>
+        <w:t xml:space="preserve"> (CAEs), which have shown strong potential in representing EEG data more effectively than simple pixel averaging </w:t>
       </w:r>
       <w:r>
         <w:fldChar w:fldCharType="begin" w:fldLock="1"/>
@@ -483,7 +639,15 @@
         <w:fldChar w:fldCharType="end"/>
       </w:r>
       <w:r>
-        <w:t>. Instead of working directly with raw images, autoencoders learn to compress the input into a latent feature space that captures the most relevant structure of the data</w:t>
+        <w:t xml:space="preserve">. Instead of working directly with raw images, </w:t>
+      </w:r>
+      <w:proofErr w:type="spellStart"/>
+      <w:r>
+        <w:t>autoencoders</w:t>
+      </w:r>
+      <w:proofErr w:type="spellEnd"/>
+      <w:r>
+        <w:t xml:space="preserve"> learn to compress the input into a latent feature space that captures the most relevant structure of the data</w:t>
       </w:r>
       <w:r>
         <w:t>.</w:t>
@@ -539,13 +703,29 @@
         <w:jc w:val="both"/>
       </w:pPr>
       <w:r>
-        <w:t xml:space="preserve">The objective of this study is to implement a Deep Convolutional Autoencoder as a two-dimensional visualization method for EEG signals. This approach is further </w:t>
+        <w:t xml:space="preserve">The objective of this study is to implement a Deep Convolutional </w:t>
+      </w:r>
+      <w:proofErr w:type="spellStart"/>
+      <w:r>
+        <w:t>Autoencoder</w:t>
+      </w:r>
+      <w:proofErr w:type="spellEnd"/>
+      <w:r>
+        <w:t xml:space="preserve"> as a two-dimensional visualization method for EEG signals. This approach is further </w:t>
       </w:r>
       <w:r>
         <w:t>supported by</w:t>
       </w:r>
       <w:r>
-        <w:t xml:space="preserve"> using a dataset capturing adolescents’ brain responses to addiction-related terminology. The present work extends earlier analyses conducted by Wijayanto et al </w:t>
+        <w:t xml:space="preserve"> using a dataset capturing adolescents’ brain responses to addiction-related terminology. The present work extends earlier analyses conducted by </w:t>
+      </w:r>
+      <w:proofErr w:type="spellStart"/>
+      <w:r>
+        <w:t>Wijayanto</w:t>
+      </w:r>
+      <w:proofErr w:type="spellEnd"/>
+      <w:r>
+        <w:t xml:space="preserve"> et al </w:t>
       </w:r>
       <w:r>
         <w:fldChar w:fldCharType="begin" w:fldLock="1"/>
@@ -566,11 +746,11 @@
         <w:fldChar w:fldCharType="end"/>
       </w:r>
       <w:r>
-        <w:t xml:space="preserve">. on the same dataset, which previously explored one-dimensional and two-dimensional EEG characteristics in adolescents exposed to addiction-related cues. The dataset comprises respondents </w:t>
+        <w:t xml:space="preserve">. on the same </w:t>
       </w:r>
       <w:r>
         <w:lastRenderedPageBreak/>
-        <w:t>classified into normal and at-risk categories, with response variables represented by fast and slow patterns. By applying this deep learning–based generative framework, the study contributes methodological novelty in both EEG visualization and signal interpretation.</w:t>
+        <w:t>dataset, which previously explored one-dimensional and two-dimensional EEG characteristics in adolescents exposed to addiction-related cues. The dataset comprises respondents classified into normal and at-risk categories, with response variables represented by fast and slow patterns. By applying this deep learning–based generative framework, the study contributes methodological novelty in both EEG visualization and signal interpretation.</w:t>
       </w:r>
     </w:p>
     <w:p>
@@ -620,7 +800,15 @@
         <w:jc w:val="both"/>
       </w:pPr>
       <w:r>
-        <w:t xml:space="preserve">This study utilizes a dataset obtained from the Telkom University Dataverse (https://doi.org/10.34820/FK2/GW8JIV) </w:t>
+        <w:t xml:space="preserve">This study utilizes a dataset obtained from the Telkom University </w:t>
+      </w:r>
+      <w:proofErr w:type="spellStart"/>
+      <w:r>
+        <w:t>Dataverse</w:t>
+      </w:r>
+      <w:proofErr w:type="spellEnd"/>
+      <w:r>
+        <w:t xml:space="preserve"> (https://doi.org/10.34820/FK2/GW8JIV) </w:t>
       </w:r>
       <w:r>
         <w:fldChar w:fldCharType="begin" w:fldLock="1"/>
@@ -654,7 +842,15 @@
         <w:jc w:val="both"/>
       </w:pPr>
       <w:r>
-        <w:t>The total dataset used in this study consists of 812 topoplots images. Each respondent’s data is categorized into fast and slow responses. The fast category corresponds to reaction times between 0</w:t>
+        <w:t xml:space="preserve">The total dataset used in this study consists of 812 </w:t>
+      </w:r>
+      <w:proofErr w:type="spellStart"/>
+      <w:r>
+        <w:t>topoplots</w:t>
+      </w:r>
+      <w:proofErr w:type="spellEnd"/>
+      <w:r>
+        <w:t xml:space="preserve"> images. Each respondent’s data is categorized into fast and slow responses. The fast category corresponds to reaction times between 0</w:t>
       </w:r>
       <w:r>
         <w:t xml:space="preserve"> s</w:t>
@@ -689,8 +885,13 @@
           <w:numId w:val="2"/>
         </w:numPr>
       </w:pPr>
-      <w:r>
-        <w:t>Autoencoder Architecture for Latent Space Aggregation</w:t>
+      <w:proofErr w:type="spellStart"/>
+      <w:r>
+        <w:t>Autoencoder</w:t>
+      </w:r>
+      <w:proofErr w:type="spellEnd"/>
+      <w:r>
+        <w:t xml:space="preserve"> Architecture for Latent Space Aggregation</w:t>
       </w:r>
     </w:p>
     <w:p>
@@ -703,7 +904,23 @@
         <w:jc w:val="both"/>
       </w:pPr>
       <w:r>
-        <w:t xml:space="preserve">In designing the system, this study employs a Deep Convolutional Autoencoder (CAE). A CAE is an unsupervised learning architecture developed for training on high-dimensional data such as images. Unlike conventional autoencoders that rely solely on fully connected layers, a CAE incorporates convolutional operations to preserve the structural integrity of the input data </w:t>
+        <w:t xml:space="preserve">In designing the system, this study employs a Deep Convolutional </w:t>
+      </w:r>
+      <w:proofErr w:type="spellStart"/>
+      <w:r>
+        <w:t>Autoencoder</w:t>
+      </w:r>
+      <w:proofErr w:type="spellEnd"/>
+      <w:r>
+        <w:t xml:space="preserve"> (CAE). A CAE is an unsupervised learning architecture developed for training on high-dimensional data such as images. Unlike conventional </w:t>
+      </w:r>
+      <w:proofErr w:type="spellStart"/>
+      <w:r>
+        <w:t>autoencoders</w:t>
+      </w:r>
+      <w:proofErr w:type="spellEnd"/>
+      <w:r>
+        <w:t xml:space="preserve"> that rely solely on fully connected layers, a CAE incorporates convolutional operations to preserve the structural integrity of the input data </w:t>
       </w:r>
       <w:r>
         <w:fldChar w:fldCharType="begin" w:fldLock="1"/>
@@ -724,10 +941,27 @@
         <w:fldChar w:fldCharType="end"/>
       </w:r>
       <w:r>
-        <w:t xml:space="preserve">. This characteristic is essential in the context of EEG topoplots, where neighboring electrodes exhibit strong spatial correlations that must be retained. Structurally, the architecture consists of two symmetrical </w:t>
-      </w:r>
-      <w:r>
-        <w:t>networks: an encoder pathway that functions as a feature extractor, and a decoder pathway responsible for reconstructing the input topoplots images.</w:t>
+        <w:t xml:space="preserve">. This characteristic is essential in </w:t>
+      </w:r>
+      <w:r>
+        <w:lastRenderedPageBreak/>
+        <w:t xml:space="preserve">the context of EEG </w:t>
+      </w:r>
+      <w:proofErr w:type="spellStart"/>
+      <w:r>
+        <w:t>topoplots</w:t>
+      </w:r>
+      <w:proofErr w:type="spellEnd"/>
+      <w:r>
+        <w:t xml:space="preserve">, where neighboring electrodes exhibit strong spatial correlations that must be retained. Structurally, the architecture consists of two symmetrical networks: an encoder pathway that functions as a feature extractor, and a decoder pathway responsible for reconstructing the input </w:t>
+      </w:r>
+      <w:proofErr w:type="spellStart"/>
+      <w:r>
+        <w:t>topoplots</w:t>
+      </w:r>
+      <w:proofErr w:type="spellEnd"/>
+      <w:r>
+        <w:t xml:space="preserve"> images.</w:t>
       </w:r>
     </w:p>
     <w:p>
@@ -740,7 +974,15 @@
         <w:jc w:val="both"/>
       </w:pPr>
       <w:r>
-        <w:t>The encoding process represents the input topoplots and transforms it through a series of convolutional operations. Each convolutional layer is computed using the following equation:</w:t>
+        <w:t xml:space="preserve">The encoding process represents the input </w:t>
+      </w:r>
+      <w:proofErr w:type="spellStart"/>
+      <w:r>
+        <w:t>topoplots</w:t>
+      </w:r>
+      <w:proofErr w:type="spellEnd"/>
+      <w:r>
+        <w:t xml:space="preserve"> and transforms it through a series of convolutional operations. Each convolutional layer is computed using the following equation:</w:t>
       </w:r>
     </w:p>
     <w:tbl>
@@ -1169,14 +1411,27 @@
       <w:r>
         <w:t xml:space="preserve">Figure </w:t>
       </w:r>
-      <w:fldSimple w:instr=" SEQ Figure \* ARABIC ">
-        <w:r>
-          <w:rPr>
-            <w:noProof/>
-          </w:rPr>
-          <w:t>1</w:t>
-        </w:r>
-      </w:fldSimple>
+      <w:r>
+        <w:fldChar w:fldCharType="begin"/>
+      </w:r>
+      <w:r>
+        <w:instrText xml:space="preserve"> SEQ Figure \* ARABIC </w:instrText>
+      </w:r>
+      <w:r>
+        <w:fldChar w:fldCharType="separate"/>
+      </w:r>
+      <w:r>
+        <w:rPr>
+          <w:noProof/>
+        </w:rPr>
+        <w:t>1</w:t>
+      </w:r>
+      <w:r>
+        <w:rPr>
+          <w:noProof/>
+        </w:rPr>
+        <w:fldChar w:fldCharType="end"/>
+      </w:r>
       <w:r>
         <w:t xml:space="preserve">. </w:t>
       </w:r>
@@ -1205,11 +1460,16 @@
         <w:t>average</w:t>
       </w:r>
       <w:r>
-        <w:t xml:space="preserve"> from compressed feature representations. This latent-space averaging enables a more meaningful and compact characterization of EEG topoplot</w:t>
+        <w:t xml:space="preserve"> from compressed feature representations. This latent-space averaging enables a more meaningful and compact characterization of EEG </w:t>
+      </w:r>
+      <w:proofErr w:type="spellStart"/>
+      <w:r>
+        <w:t>topoplot</w:t>
       </w:r>
       <w:r>
         <w:t>s</w:t>
       </w:r>
+      <w:proofErr w:type="spellEnd"/>
       <w:r>
         <w:t xml:space="preserve"> patterns, capturing essential structure while reducing noise and redundancy.</w:t>
       </w:r>
@@ -1220,7 +1480,21 @@
         <w:rPr>
           <w:lang w:val="en-ID"/>
         </w:rPr>
-        <w:t xml:space="preserve">High-dimensional pixel data are susceptible to biased artifacts. Therefore, a compression step is applied to remove such distortions before any averaging is performed at the pixel level. </w:t>
+        <w:t xml:space="preserve">High-dimensional pixel data are susceptible to biased </w:t>
+      </w:r>
+      <w:proofErr w:type="spellStart"/>
+      <w:r>
+        <w:rPr>
+          <w:lang w:val="en-ID"/>
+        </w:rPr>
+        <w:t>artifacts</w:t>
+      </w:r>
+      <w:proofErr w:type="spellEnd"/>
+      <w:r>
+        <w:rPr>
+          <w:lang w:val="en-ID"/>
+        </w:rPr>
+        <w:t xml:space="preserve">. Therefore, a compression step is applied to remove such distortions before any averaging is performed at the pixel level. </w:t>
       </w:r>
     </w:p>
     <w:p>
@@ -1247,14 +1521,22 @@
         <w:rPr>
           <w:lang w:val="en-ID"/>
         </w:rPr>
-        <w:t xml:space="preserve"> across all individual samples, the averaging process is performed on input topoplot</w:t>
-      </w:r>
+        <w:t xml:space="preserve"> across all individual samples, the averaging process is performed on input </w:t>
+      </w:r>
+      <w:proofErr w:type="spellStart"/>
       <w:r>
         <w:rPr>
           <w:lang w:val="en-ID"/>
         </w:rPr>
+        <w:t>topoplot</w:t>
+      </w:r>
+      <w:r>
+        <w:rPr>
+          <w:lang w:val="en-ID"/>
+        </w:rPr>
         <w:t>s</w:t>
       </w:r>
+      <w:proofErr w:type="spellEnd"/>
       <w:r>
         <w:rPr>
           <w:lang w:val="en-ID"/>
@@ -1538,13 +1820,22 @@
         <w:fldChar w:fldCharType="end"/>
       </w:r>
       <w:r>
-        <w:t>. Once this latent average vector is obtained, it is then passed through the decoder to generate a reconstructed topoplot</w:t>
+        <w:t xml:space="preserve">. Once this latent average vector is obtained, it is then passed through the decoder to generate a reconstructed </w:t>
+      </w:r>
+      <w:proofErr w:type="spellStart"/>
+      <w:r>
+        <w:t>topoplot</w:t>
       </w:r>
       <w:r>
         <w:t>s</w:t>
       </w:r>
-      <w:r>
-        <w:t xml:space="preserve"> image. This technique preserves the sharp gradient characteristics embedded in the averaged latent representation, allowing the resulting visualization to retain meaningful structural patterns.</w:t>
+      <w:proofErr w:type="spellEnd"/>
+      <w:r>
+        <w:t xml:space="preserve"> image. This </w:t>
+      </w:r>
+      <w:r>
+        <w:lastRenderedPageBreak/>
+        <w:t>technique preserves the sharp gradient characteristics embedded in the averaged latent representation, allowing the resulting visualization to retain meaningful structural patterns.</w:t>
       </w:r>
     </w:p>
     <w:p>
@@ -1556,7 +1847,6 @@
         </w:numPr>
       </w:pPr>
       <w:r>
-        <w:lastRenderedPageBreak/>
         <w:t>Results and Discussion</w:t>
       </w:r>
     </w:p>
@@ -1597,14 +1887,27 @@
         <w:tab/>
       </w:r>
       <w:r>
-        <w:t>Within the Normal category, the dataset comprises a total of 492 topoplots. These images were stratified based on reaction latencies recorded during the GNAT assessment, yielding 260 instances in the 'fast' category (reaction time &lt; 0.5 s) and 232 in the 'slow' category (reaction time &gt; 0.5 s). This segmentation is supported by prior literature suggesting that rapid responses</w:t>
+        <w:t xml:space="preserve">Within the Normal category, the dataset comprises a total of 492 </w:t>
+      </w:r>
+      <w:proofErr w:type="spellStart"/>
+      <w:r>
+        <w:t>topoplots</w:t>
+      </w:r>
+      <w:proofErr w:type="spellEnd"/>
+      <w:r>
+        <w:t>. These images were stratified based on reaction latencies recorded during the GNAT assessment, yielding 260 instances in the 'fast' category (reaction time &lt; 0.5 s) and 232 in the 'slow' category (reaction time &gt; 0.5 s). This segmentation is supported by prior literature suggesting that rapid responses</w:t>
       </w:r>
       <w:r>
         <w:t xml:space="preserve"> </w:t>
       </w:r>
       <w:r>
-        <w:t>particularly those under 250 ms</w:t>
-      </w:r>
+        <w:t xml:space="preserve">particularly those under 250 </w:t>
+      </w:r>
+      <w:proofErr w:type="spellStart"/>
+      <w:r>
+        <w:t>ms</w:t>
+      </w:r>
+      <w:proofErr w:type="spellEnd"/>
       <w:r>
         <w:t xml:space="preserve"> </w:t>
       </w:r>
@@ -1799,14 +2102,27 @@
       <w:r>
         <w:t xml:space="preserve">Figure </w:t>
       </w:r>
-      <w:fldSimple w:instr=" SEQ Figure \* ARABIC ">
-        <w:r>
-          <w:rPr>
-            <w:noProof/>
-          </w:rPr>
-          <w:t>2</w:t>
-        </w:r>
-      </w:fldSimple>
+      <w:r>
+        <w:fldChar w:fldCharType="begin"/>
+      </w:r>
+      <w:r>
+        <w:instrText xml:space="preserve"> SEQ Figure \* ARABIC </w:instrText>
+      </w:r>
+      <w:r>
+        <w:fldChar w:fldCharType="separate"/>
+      </w:r>
+      <w:r>
+        <w:rPr>
+          <w:noProof/>
+        </w:rPr>
+        <w:t>2</w:t>
+      </w:r>
+      <w:r>
+        <w:rPr>
+          <w:noProof/>
+        </w:rPr>
+        <w:fldChar w:fldCharType="end"/>
+      </w:r>
       <w:r>
         <w:t xml:space="preserve">. </w:t>
       </w:r>
@@ -1826,7 +2142,15 @@
         <w:jc w:val="both"/>
       </w:pPr>
       <w:r>
-        <w:t>Figure 2 visualizes the raw topoplots, exposing a marked inconsistency in how different subjects respond. The focal points of neural activity shift unpredictably ranging from localized left frontal activation in Respondent A, to bilateral temporal patterns in Respondent B, and a more diffuse frontal-temporal engagement in Respondent C. These examples illustrate that sharp activation peaks are not a constant feature in raw data. Furthermore, a dark baseline artifact dominates the background of these images. To prevent this non-informative noise from distorting the final aggregate, it must be suppressed before the averaging stage begins</w:t>
+        <w:t xml:space="preserve">Figure 2 visualizes the raw </w:t>
+      </w:r>
+      <w:proofErr w:type="spellStart"/>
+      <w:r>
+        <w:t>topoplots</w:t>
+      </w:r>
+      <w:proofErr w:type="spellEnd"/>
+      <w:r>
+        <w:t>, exposing a marked inconsistency in how different subjects respond. The focal points of neural activity shift unpredictably ranging from localized left frontal activation in Respondent A, to bilateral temporal patterns in Respondent B, and a more diffuse frontal-temporal engagement in Respondent C. These examples illustrate that sharp activation peaks are not a constant feature in raw data. Furthermore, a dark baseline artifact dominates the background of these images. To prevent this non-informative noise from distorting the final aggregate, it must be suppressed before the averaging stage begins</w:t>
       </w:r>
       <w:r>
         <w:t>.</w:t>
@@ -1901,14 +2225,27 @@
       <w:r>
         <w:t xml:space="preserve">Figure </w:t>
       </w:r>
-      <w:fldSimple w:instr=" SEQ Figure \* ARABIC ">
-        <w:r>
-          <w:rPr>
-            <w:noProof/>
-          </w:rPr>
-          <w:t>3</w:t>
-        </w:r>
-      </w:fldSimple>
+      <w:r>
+        <w:fldChar w:fldCharType="begin"/>
+      </w:r>
+      <w:r>
+        <w:instrText xml:space="preserve"> SEQ Figure \* ARABIC </w:instrText>
+      </w:r>
+      <w:r>
+        <w:fldChar w:fldCharType="separate"/>
+      </w:r>
+      <w:r>
+        <w:rPr>
+          <w:noProof/>
+        </w:rPr>
+        <w:t>3</w:t>
+      </w:r>
+      <w:r>
+        <w:rPr>
+          <w:noProof/>
+        </w:rPr>
+        <w:fldChar w:fldCharType="end"/>
+      </w:r>
       <w:r>
         <w:t xml:space="preserve">. Reconstruction models error over epoch for </w:t>
       </w:r>
@@ -1931,10 +2268,19 @@
         <w:jc w:val="both"/>
       </w:pPr>
       <w:r>
-        <w:t xml:space="preserve">To achieve high-fidelity image reconstruction, the model relies on the encoder’s ability to map input data into a compressed latent representation. The training stability of this process is plotted in Figure 3, which tracks the error reduction trajectory over time. By the 50th epoch, the model converged successfully, driving the loss value down to below 0.01. This low-error state indicates that the network has effectively learned to isolate meaningful neural features from background </w:t>
-      </w:r>
-      <w:r>
-        <w:t>noise. Consequently, we applied these trained parameters to the raw dataset to suppress the non-informative dark baseline. The practical impact of this denoising step</w:t>
+        <w:t xml:space="preserve">To achieve high-fidelity image reconstruction, the model relies on the encoder’s ability to map input data into a compressed latent representation. The training stability of this process is plotted in Figure 3, which tracks the error reduction trajectory over time. By the 50th epoch, the model converged </w:t>
+      </w:r>
+      <w:r>
+        <w:lastRenderedPageBreak/>
+        <w:t xml:space="preserve">successfully, driving the loss value down to below 0.01. This low-error state indicates that the network has effectively learned to isolate meaningful neural features from background noise. Consequently, we applied these trained parameters to the raw dataset to suppress the non-informative dark baseline. The practical impact of this </w:t>
+      </w:r>
+      <w:proofErr w:type="spellStart"/>
+      <w:r>
+        <w:t>denoising</w:t>
+      </w:r>
+      <w:proofErr w:type="spellEnd"/>
+      <w:r>
+        <w:t xml:space="preserve"> step</w:t>
       </w:r>
       <w:r>
         <w:t xml:space="preserve"> </w:t>
@@ -2005,19 +2351,40 @@
       <w:r>
         <w:t xml:space="preserve">Figure </w:t>
       </w:r>
-      <w:fldSimple w:instr=" SEQ Figure \* ARABIC ">
-        <w:r>
-          <w:rPr>
-            <w:noProof/>
-          </w:rPr>
-          <w:t>4</w:t>
-        </w:r>
-      </w:fldSimple>
+      <w:r>
+        <w:fldChar w:fldCharType="begin"/>
+      </w:r>
+      <w:r>
+        <w:instrText xml:space="preserve"> SEQ Figure \* ARABIC </w:instrText>
+      </w:r>
+      <w:r>
+        <w:fldChar w:fldCharType="separate"/>
+      </w:r>
+      <w:r>
+        <w:rPr>
+          <w:noProof/>
+        </w:rPr>
+        <w:t>4</w:t>
+      </w:r>
+      <w:r>
+        <w:rPr>
+          <w:noProof/>
+        </w:rPr>
+        <w:fldChar w:fldCharType="end"/>
+      </w:r>
       <w:r>
         <w:t xml:space="preserve">. </w:t>
       </w:r>
       <w:r>
-        <w:t>Reconstructed EEG topoplots output for respondent</w:t>
+        <w:t xml:space="preserve">Reconstructed EEG </w:t>
+      </w:r>
+      <w:proofErr w:type="spellStart"/>
+      <w:r>
+        <w:t>topoplots</w:t>
+      </w:r>
+      <w:proofErr w:type="spellEnd"/>
+      <w:r>
+        <w:t xml:space="preserve"> output for respondent</w:t>
       </w:r>
       <w:r>
         <w:t xml:space="preserve"> A after baseline removal</w:t>
@@ -2077,19 +2444,40 @@
       <w:r>
         <w:t xml:space="preserve">Figure </w:t>
       </w:r>
-      <w:fldSimple w:instr=" SEQ Figure \* ARABIC ">
-        <w:r>
-          <w:rPr>
-            <w:noProof/>
-          </w:rPr>
-          <w:t>5</w:t>
-        </w:r>
-      </w:fldSimple>
+      <w:r>
+        <w:fldChar w:fldCharType="begin"/>
+      </w:r>
+      <w:r>
+        <w:instrText xml:space="preserve"> SEQ Figure \* ARABIC </w:instrText>
+      </w:r>
+      <w:r>
+        <w:fldChar w:fldCharType="separate"/>
+      </w:r>
+      <w:r>
+        <w:rPr>
+          <w:noProof/>
+        </w:rPr>
+        <w:t>5</w:t>
+      </w:r>
+      <w:r>
+        <w:rPr>
+          <w:noProof/>
+        </w:rPr>
+        <w:fldChar w:fldCharType="end"/>
+      </w:r>
       <w:r>
         <w:t xml:space="preserve">. </w:t>
       </w:r>
       <w:r>
-        <w:t>Reconstructed EEG topoplots output for respondent</w:t>
+        <w:t xml:space="preserve">Reconstructed EEG </w:t>
+      </w:r>
+      <w:proofErr w:type="spellStart"/>
+      <w:r>
+        <w:t>topoplots</w:t>
+      </w:r>
+      <w:proofErr w:type="spellEnd"/>
+      <w:r>
+        <w:t xml:space="preserve"> output for respondent</w:t>
       </w:r>
       <w:r>
         <w:t xml:space="preserve"> </w:t>
@@ -2149,19 +2537,40 @@
       <w:r>
         <w:t xml:space="preserve">Figure </w:t>
       </w:r>
-      <w:fldSimple w:instr=" SEQ Figure \* ARABIC ">
-        <w:r>
-          <w:rPr>
-            <w:noProof/>
-          </w:rPr>
-          <w:t>6</w:t>
-        </w:r>
-      </w:fldSimple>
+      <w:r>
+        <w:fldChar w:fldCharType="begin"/>
+      </w:r>
+      <w:r>
+        <w:instrText xml:space="preserve"> SEQ Figure \* ARABIC </w:instrText>
+      </w:r>
+      <w:r>
+        <w:fldChar w:fldCharType="separate"/>
+      </w:r>
+      <w:r>
+        <w:rPr>
+          <w:noProof/>
+        </w:rPr>
+        <w:t>6</w:t>
+      </w:r>
+      <w:r>
+        <w:rPr>
+          <w:noProof/>
+        </w:rPr>
+        <w:fldChar w:fldCharType="end"/>
+      </w:r>
       <w:r>
         <w:t xml:space="preserve">. </w:t>
       </w:r>
       <w:r>
-        <w:t>Reconstructed EEG topoplots output for respondent</w:t>
+        <w:t xml:space="preserve">Reconstructed EEG </w:t>
+      </w:r>
+      <w:proofErr w:type="spellStart"/>
+      <w:r>
+        <w:t>topoplots</w:t>
+      </w:r>
+      <w:proofErr w:type="spellEnd"/>
+      <w:r>
+        <w:t xml:space="preserve"> output for respondent</w:t>
       </w:r>
       <w:r>
         <w:t xml:space="preserve"> </w:t>
@@ -2179,7 +2588,19 @@
         <w:jc w:val="both"/>
       </w:pPr>
       <w:r>
-        <w:t>The efficacy of the training process in eliminating baseline artifacts is visually demonstrated in Figures 4 through 6. As observed in these reconstructions, the model successfully isolates regions of genuine neural activity, effectively stripping away the dark background noise. Subsequently, these cleaned topoplots were subjected to an aggregation process. Specifically, for the 'Fast' response category, the averaging was performed not on raw pixels, but within the latent space representation to capture the shared structural features. The final aggregated output resulting from this method is presented in Figure 7.</w:t>
+        <w:t xml:space="preserve">The efficacy of the training process in eliminating baseline artifacts is visually demonstrated in Figures 4 through 6. As observed in these reconstructions, the model successfully isolates regions of genuine neural activity, effectively stripping away the dark background noise. Subsequently, these cleaned </w:t>
+      </w:r>
+      <w:proofErr w:type="spellStart"/>
+      <w:r>
+        <w:t>topoplots</w:t>
+      </w:r>
+      <w:proofErr w:type="spellEnd"/>
+      <w:r>
+        <w:t xml:space="preserve"> were subjected to an aggregation process. Specifically, for the 'Fast' response category, the averaging was performed not on raw pixels, but within the latent space representation to capture the shared structural features. The final aggregated output resulting from this method is presented </w:t>
+      </w:r>
+      <w:r>
+        <w:lastRenderedPageBreak/>
+        <w:t>in Figure 7.</w:t>
       </w:r>
     </w:p>
     <w:p>
@@ -2191,7 +2612,6 @@
         <w:rPr>
           <w:noProof/>
         </w:rPr>
-        <w:lastRenderedPageBreak/>
         <w:drawing>
           <wp:inline distT="0" distB="0" distL="0" distR="0" wp14:anchorId="2A7A4016" wp14:editId="2EF94444">
             <wp:extent cx="1683327" cy="1760220"/>
@@ -2237,14 +2657,27 @@
       <w:r>
         <w:t xml:space="preserve">Figure </w:t>
       </w:r>
-      <w:fldSimple w:instr=" SEQ Figure \* ARABIC ">
-        <w:r>
-          <w:rPr>
-            <w:noProof/>
-          </w:rPr>
-          <w:t>7</w:t>
-        </w:r>
-      </w:fldSimple>
+      <w:r>
+        <w:fldChar w:fldCharType="begin"/>
+      </w:r>
+      <w:r>
+        <w:instrText xml:space="preserve"> SEQ Figure \* ARABIC </w:instrText>
+      </w:r>
+      <w:r>
+        <w:fldChar w:fldCharType="separate"/>
+      </w:r>
+      <w:r>
+        <w:rPr>
+          <w:noProof/>
+        </w:rPr>
+        <w:t>7</w:t>
+      </w:r>
+      <w:r>
+        <w:rPr>
+          <w:noProof/>
+        </w:rPr>
+        <w:fldChar w:fldCharType="end"/>
+      </w:r>
       <w:r>
         <w:t xml:space="preserve">. Average </w:t>
       </w:r>
@@ -2370,7 +2803,15 @@
         <w:tab/>
       </w:r>
       <w:r>
-        <w:t xml:space="preserve">For the Normal respondents exhibiting slower reaction times (Normal-Slow), the dataset comprises 232 topoplots. This group was processed using the identical generative framework applied to the Fast category to ensure methodological consistency. To capture the diversity of the subjects within this subset, specific samples were selected from the total pool for comparative analysis. These representative instances, which illustrate the varying activation patterns, are displayed in Figure </w:t>
+        <w:t xml:space="preserve">For the Normal respondents exhibiting slower reaction times (Normal-Slow), the dataset comprises 232 </w:t>
+      </w:r>
+      <w:proofErr w:type="spellStart"/>
+      <w:r>
+        <w:t>topoplots</w:t>
+      </w:r>
+      <w:proofErr w:type="spellEnd"/>
+      <w:r>
+        <w:t xml:space="preserve">. This group was processed using the identical generative framework applied to the Fast category to ensure methodological consistency. To capture the diversity of the subjects within this subset, specific samples were selected from the total pool for comparative analysis. These representative instances, which illustrate the varying activation patterns, are displayed in Figure </w:t>
       </w:r>
       <w:r>
         <w:t>8</w:t>
@@ -2561,14 +3002,27 @@
       <w:r>
         <w:t xml:space="preserve">Figure </w:t>
       </w:r>
-      <w:fldSimple w:instr=" SEQ Figure \* ARABIC ">
-        <w:r>
-          <w:rPr>
-            <w:noProof/>
-          </w:rPr>
-          <w:t>8</w:t>
-        </w:r>
-      </w:fldSimple>
+      <w:r>
+        <w:fldChar w:fldCharType="begin"/>
+      </w:r>
+      <w:r>
+        <w:instrText xml:space="preserve"> SEQ Figure \* ARABIC </w:instrText>
+      </w:r>
+      <w:r>
+        <w:fldChar w:fldCharType="separate"/>
+      </w:r>
+      <w:r>
+        <w:rPr>
+          <w:noProof/>
+        </w:rPr>
+        <w:t>8</w:t>
+      </w:r>
+      <w:r>
+        <w:rPr>
+          <w:noProof/>
+        </w:rPr>
+        <w:fldChar w:fldCharType="end"/>
+      </w:r>
       <w:r>
         <w:t xml:space="preserve">. </w:t>
       </w:r>
@@ -2594,7 +3048,15 @@
         <w:tab/>
       </w:r>
       <w:r>
-        <w:t>A closer inspection of the Normal-Slow dataset reveals a marked increase in signal heterogeneity. As illustrated by the three sample variations, neural activity becomes far less uniform when respondents require more time to process addiction-related terminology. It appears that this extended processing window introduces a higher degree of individual variability in how the brain engages with the stimuli, resulting in divergent patterns. Despite this complexity, we proceeded with the training phase using the same autoencoder configuration applied to the Normal-Fast group. The model’s performance in learning these diverse features is tracked in the training loss graph below</w:t>
+        <w:t xml:space="preserve">A closer inspection of the Normal-Slow dataset reveals a marked increase in signal heterogeneity. As illustrated by the three sample variations, neural activity becomes far less uniform when respondents require more time to process addiction-related terminology. It appears that this extended processing window introduces a higher degree of individual variability in how the brain engages with the stimuli, resulting in divergent patterns. Despite this complexity, we proceeded with the training phase using the same </w:t>
+      </w:r>
+      <w:proofErr w:type="spellStart"/>
+      <w:r>
+        <w:t>autoencoder</w:t>
+      </w:r>
+      <w:proofErr w:type="spellEnd"/>
+      <w:r>
+        <w:t xml:space="preserve"> configuration applied to the Normal-Fast group. The model’s performance in learning these diverse features is tracked in the training loss graph below</w:t>
       </w:r>
       <w:r>
         <w:t>.</w:t>
@@ -2678,14 +3140,27 @@
       <w:r>
         <w:t xml:space="preserve">Figure </w:t>
       </w:r>
-      <w:fldSimple w:instr=" SEQ Figure \* ARABIC ">
-        <w:r>
-          <w:rPr>
-            <w:noProof/>
-          </w:rPr>
-          <w:t>9</w:t>
-        </w:r>
-      </w:fldSimple>
+      <w:r>
+        <w:fldChar w:fldCharType="begin"/>
+      </w:r>
+      <w:r>
+        <w:instrText xml:space="preserve"> SEQ Figure \* ARABIC </w:instrText>
+      </w:r>
+      <w:r>
+        <w:fldChar w:fldCharType="separate"/>
+      </w:r>
+      <w:r>
+        <w:rPr>
+          <w:noProof/>
+        </w:rPr>
+        <w:t>9</w:t>
+      </w:r>
+      <w:r>
+        <w:rPr>
+          <w:noProof/>
+        </w:rPr>
+        <w:fldChar w:fldCharType="end"/>
+      </w:r>
       <w:r>
         <w:t xml:space="preserve">. </w:t>
       </w:r>
@@ -2717,7 +3192,15 @@
         <w:t>9</w:t>
       </w:r>
       <w:r>
-        <w:t>, demonstrates a consistent downward trajectory in Mean Squared Error (MSE) across all epochs. By the 50th iteration, the model achieved convergence, driving the error rate down to below 0.01. Interestingly, despite the higher variability inherent in this dataset, the loss pattern closely mirrors the stability observed in the Normal-Fast category. This suggests that the autoencoder is robust enough to handle the irregular patterns of slow responders without overfitting. The resulting generative outputs for the Normal-Slow group are presented below.</w:t>
+        <w:t xml:space="preserve">, demonstrates a consistent downward trajectory in Mean Squared Error (MSE) across all epochs. By the 50th iteration, the model achieved convergence, driving the error rate down to below 0.01. Interestingly, despite the higher variability inherent in this dataset, the loss pattern closely mirrors the stability observed in the Normal-Fast category. This suggests that the </w:t>
+      </w:r>
+      <w:proofErr w:type="spellStart"/>
+      <w:r>
+        <w:t>autoencoder</w:t>
+      </w:r>
+      <w:proofErr w:type="spellEnd"/>
+      <w:r>
+        <w:t xml:space="preserve"> is robust enough to handle the irregular patterns of slow responders without overfitting. The resulting generative outputs for the Normal-Slow group are presented below.</w:t>
       </w:r>
     </w:p>
     <w:p>
@@ -2794,19 +3277,40 @@
       <w:r>
         <w:t xml:space="preserve">Figure </w:t>
       </w:r>
-      <w:fldSimple w:instr=" SEQ Figure \* ARABIC ">
-        <w:r>
-          <w:rPr>
-            <w:noProof/>
-          </w:rPr>
-          <w:t>10</w:t>
-        </w:r>
-      </w:fldSimple>
+      <w:r>
+        <w:fldChar w:fldCharType="begin"/>
+      </w:r>
+      <w:r>
+        <w:instrText xml:space="preserve"> SEQ Figure \* ARABIC </w:instrText>
+      </w:r>
+      <w:r>
+        <w:fldChar w:fldCharType="separate"/>
+      </w:r>
+      <w:r>
+        <w:rPr>
+          <w:noProof/>
+        </w:rPr>
+        <w:t>10</w:t>
+      </w:r>
+      <w:r>
+        <w:rPr>
+          <w:noProof/>
+        </w:rPr>
+        <w:fldChar w:fldCharType="end"/>
+      </w:r>
       <w:r>
         <w:t xml:space="preserve">. </w:t>
       </w:r>
       <w:r>
-        <w:t>Reconstructed EEG topoplots output for respondent</w:t>
+        <w:t xml:space="preserve">Reconstructed EEG </w:t>
+      </w:r>
+      <w:proofErr w:type="spellStart"/>
+      <w:r>
+        <w:t>topoplots</w:t>
+      </w:r>
+      <w:proofErr w:type="spellEnd"/>
+      <w:r>
+        <w:t xml:space="preserve"> output for respondent</w:t>
       </w:r>
       <w:r>
         <w:t xml:space="preserve"> </w:t>
@@ -2885,19 +3389,40 @@
       <w:r>
         <w:t xml:space="preserve">Figure </w:t>
       </w:r>
-      <w:fldSimple w:instr=" SEQ Figure \* ARABIC ">
-        <w:r>
-          <w:rPr>
-            <w:noProof/>
-          </w:rPr>
-          <w:t>11</w:t>
-        </w:r>
-      </w:fldSimple>
+      <w:r>
+        <w:fldChar w:fldCharType="begin"/>
+      </w:r>
+      <w:r>
+        <w:instrText xml:space="preserve"> SEQ Figure \* ARABIC </w:instrText>
+      </w:r>
+      <w:r>
+        <w:fldChar w:fldCharType="separate"/>
+      </w:r>
+      <w:r>
+        <w:rPr>
+          <w:noProof/>
+        </w:rPr>
+        <w:t>11</w:t>
+      </w:r>
+      <w:r>
+        <w:rPr>
+          <w:noProof/>
+        </w:rPr>
+        <w:fldChar w:fldCharType="end"/>
+      </w:r>
       <w:r>
         <w:t xml:space="preserve">. </w:t>
       </w:r>
       <w:r>
-        <w:t>Reconstructed EEG topoplots output for respondent</w:t>
+        <w:t xml:space="preserve">Reconstructed EEG </w:t>
+      </w:r>
+      <w:proofErr w:type="spellStart"/>
+      <w:r>
+        <w:t>topoplots</w:t>
+      </w:r>
+      <w:proofErr w:type="spellEnd"/>
+      <w:r>
+        <w:t xml:space="preserve"> output for respondent</w:t>
       </w:r>
       <w:r>
         <w:t xml:space="preserve"> </w:t>
@@ -2978,19 +3503,40 @@
       <w:r>
         <w:t xml:space="preserve">Figure </w:t>
       </w:r>
-      <w:fldSimple w:instr=" SEQ Figure \* ARABIC ">
-        <w:r>
-          <w:rPr>
-            <w:noProof/>
-          </w:rPr>
-          <w:t>12</w:t>
-        </w:r>
-      </w:fldSimple>
+      <w:r>
+        <w:fldChar w:fldCharType="begin"/>
+      </w:r>
+      <w:r>
+        <w:instrText xml:space="preserve"> SEQ Figure \* ARABIC </w:instrText>
+      </w:r>
+      <w:r>
+        <w:fldChar w:fldCharType="separate"/>
+      </w:r>
+      <w:r>
+        <w:rPr>
+          <w:noProof/>
+        </w:rPr>
+        <w:t>12</w:t>
+      </w:r>
+      <w:r>
+        <w:rPr>
+          <w:noProof/>
+        </w:rPr>
+        <w:fldChar w:fldCharType="end"/>
+      </w:r>
       <w:r>
         <w:t xml:space="preserve">. </w:t>
       </w:r>
       <w:r>
-        <w:t>Reconstructed EEG topoplots output for respondent</w:t>
+        <w:t xml:space="preserve">Reconstructed EEG </w:t>
+      </w:r>
+      <w:proofErr w:type="spellStart"/>
+      <w:r>
+        <w:t>topoplots</w:t>
+      </w:r>
+      <w:proofErr w:type="spellEnd"/>
+      <w:r>
+        <w:t xml:space="preserve"> output for respondent</w:t>
       </w:r>
       <w:r>
         <w:t xml:space="preserve"> </w:t>
@@ -3080,14 +3626,27 @@
       <w:r>
         <w:t xml:space="preserve">Figure </w:t>
       </w:r>
-      <w:fldSimple w:instr=" SEQ Figure \* ARABIC ">
-        <w:r>
-          <w:rPr>
-            <w:noProof/>
-          </w:rPr>
-          <w:t>13</w:t>
-        </w:r>
-      </w:fldSimple>
+      <w:r>
+        <w:fldChar w:fldCharType="begin"/>
+      </w:r>
+      <w:r>
+        <w:instrText xml:space="preserve"> SEQ Figure \* ARABIC </w:instrText>
+      </w:r>
+      <w:r>
+        <w:fldChar w:fldCharType="separate"/>
+      </w:r>
+      <w:r>
+        <w:rPr>
+          <w:noProof/>
+        </w:rPr>
+        <w:t>13</w:t>
+      </w:r>
+      <w:r>
+        <w:rPr>
+          <w:noProof/>
+        </w:rPr>
+        <w:fldChar w:fldCharType="end"/>
+      </w:r>
       <w:r>
         <w:t xml:space="preserve">. </w:t>
       </w:r>
@@ -3189,7 +3748,16 @@
         <w:t xml:space="preserve">The analytical scope is next extended to the 'At-Risk' cohort, specifically focusing on the subset of respondents exhibiting </w:t>
       </w:r>
       <w:r>
-        <w:t>rapid reaction times. This category, designated as 'At-Risk Fast', consists of a total of 153 EEG topoplot images. In alignment with the protocol established for the Normal group, several raw samples were extracted for preliminary visual inspection and are presented in Figure 1</w:t>
+        <w:lastRenderedPageBreak/>
+        <w:t xml:space="preserve">rapid reaction times. This category, designated as 'At-Risk Fast', consists of a total of 153 EEG </w:t>
+      </w:r>
+      <w:proofErr w:type="spellStart"/>
+      <w:r>
+        <w:t>topoplot</w:t>
+      </w:r>
+      <w:proofErr w:type="spellEnd"/>
+      <w:r>
+        <w:t xml:space="preserve"> images. In alignment with the protocol established for the Normal group, several raw samples were extracted for preliminary visual inspection and are presented in Figure 1</w:t>
       </w:r>
       <w:r>
         <w:t>4</w:t>
@@ -3382,14 +3950,27 @@
       <w:r>
         <w:t xml:space="preserve">Figure </w:t>
       </w:r>
-      <w:fldSimple w:instr=" SEQ Figure \* ARABIC ">
-        <w:r>
-          <w:rPr>
-            <w:noProof/>
-          </w:rPr>
-          <w:t>14</w:t>
-        </w:r>
-      </w:fldSimple>
+      <w:r>
+        <w:fldChar w:fldCharType="begin"/>
+      </w:r>
+      <w:r>
+        <w:instrText xml:space="preserve"> SEQ Figure \* ARABIC </w:instrText>
+      </w:r>
+      <w:r>
+        <w:fldChar w:fldCharType="separate"/>
+      </w:r>
+      <w:r>
+        <w:rPr>
+          <w:noProof/>
+        </w:rPr>
+        <w:t>14</w:t>
+      </w:r>
+      <w:r>
+        <w:rPr>
+          <w:noProof/>
+        </w:rPr>
+        <w:fldChar w:fldCharType="end"/>
+      </w:r>
       <w:r>
         <w:t xml:space="preserve">. </w:t>
       </w:r>
@@ -3424,7 +4005,23 @@
         <w:tab/>
       </w:r>
       <w:r>
-        <w:t>A visual comparison reveals that the neural patterns within the At-Risk Fast category are significantly more chaotic and intensive than those observed in the Normal group. Unlike the focused activity seen previously, the three representative samples here exhibit a pervasive intensity, resulting in topoplots with a noticeably darker overall hue compared to both the Normal-Fast and Normal-Slow datasets. This widespread saturation suggests a heightened state of baseline neural arousal or noise. To address this complexity, the data was subjected to the autoencoder training pipeline. The quantitative performance of this training—specifically its ability to learn these dense features—is evaluated in the loss trajectory graph presented below.</w:t>
+        <w:t xml:space="preserve">A visual comparison reveals that the neural patterns within the At-Risk Fast category are significantly more chaotic and intensive than those observed in the Normal group. Unlike the focused activity seen previously, the three representative samples here exhibit a pervasive intensity, resulting in </w:t>
+      </w:r>
+      <w:proofErr w:type="spellStart"/>
+      <w:r>
+        <w:t>topoplots</w:t>
+      </w:r>
+      <w:proofErr w:type="spellEnd"/>
+      <w:r>
+        <w:t xml:space="preserve"> with a noticeably darker overall hue compared to both the Normal-Fast and Normal-Slow datasets. This widespread saturation suggests a heightened state of baseline neural arousal or noise. To address this complexity, the data was subjected to the </w:t>
+      </w:r>
+      <w:proofErr w:type="spellStart"/>
+      <w:r>
+        <w:t>autoencoder</w:t>
+      </w:r>
+      <w:proofErr w:type="spellEnd"/>
+      <w:r>
+        <w:t xml:space="preserve"> training pipeline. The quantitative performance of this training—specifically its ability to learn these dense features—is evaluated in the loss trajectory graph presented below.</w:t>
       </w:r>
     </w:p>
     <w:p>
@@ -3496,14 +4093,27 @@
       <w:r>
         <w:t xml:space="preserve">Figure </w:t>
       </w:r>
-      <w:fldSimple w:instr=" SEQ Figure \* ARABIC ">
-        <w:r>
-          <w:rPr>
-            <w:noProof/>
-          </w:rPr>
-          <w:t>15</w:t>
-        </w:r>
-      </w:fldSimple>
+      <w:r>
+        <w:fldChar w:fldCharType="begin"/>
+      </w:r>
+      <w:r>
+        <w:instrText xml:space="preserve"> SEQ Figure \* ARABIC </w:instrText>
+      </w:r>
+      <w:r>
+        <w:fldChar w:fldCharType="separate"/>
+      </w:r>
+      <w:r>
+        <w:rPr>
+          <w:noProof/>
+        </w:rPr>
+        <w:t>15</w:t>
+      </w:r>
+      <w:r>
+        <w:rPr>
+          <w:noProof/>
+        </w:rPr>
+        <w:fldChar w:fldCharType="end"/>
+      </w:r>
       <w:r>
         <w:t xml:space="preserve">. </w:t>
       </w:r>
@@ -3526,7 +4136,15 @@
         <w:t>5</w:t>
       </w:r>
       <w:r>
-        <w:t xml:space="preserve"> reveals a consistent minimization of the Mean Squared Error (MSE). By the final epochs, the curve settles below the 0.01 threshold, marking a clear point of convergence. This result is particularly promising given the input's complexity; it confirms that the autoencoder is not merely memorizing noise but effectively disentangling the underlying structure from the chaotic 'Risk-Fast' signals. To validate this performance beyond numerical metrics, the trained model was subsequently engaged to reconstruct the three representative samples selected earlier. This step aimed to </w:t>
+        <w:t xml:space="preserve"> reveals a consistent minimization of the Mean Squared Error (MSE). By the final epochs, the curve settles below the 0.01 threshold, marking a clear point of convergence. This result is particularly promising given the input's complexity; it confirms that the </w:t>
+      </w:r>
+      <w:proofErr w:type="spellStart"/>
+      <w:r>
+        <w:t>autoencoder</w:t>
+      </w:r>
+      <w:proofErr w:type="spellEnd"/>
+      <w:r>
+        <w:t xml:space="preserve"> is not merely memorizing noise but effectively disentangling the underlying structure from the chaotic 'Risk-Fast' signals. To validate this performance beyond numerical metrics, the trained model was subsequently engaged to reconstruct the three representative samples selected earlier. This step aimed to </w:t>
       </w:r>
       <w:r>
         <w:lastRenderedPageBreak/>
@@ -3602,19 +4220,40 @@
       <w:r>
         <w:t xml:space="preserve">Figure </w:t>
       </w:r>
-      <w:fldSimple w:instr=" SEQ Figure \* ARABIC ">
-        <w:r>
-          <w:rPr>
-            <w:noProof/>
-          </w:rPr>
-          <w:t>16</w:t>
-        </w:r>
-      </w:fldSimple>
+      <w:r>
+        <w:fldChar w:fldCharType="begin"/>
+      </w:r>
+      <w:r>
+        <w:instrText xml:space="preserve"> SEQ Figure \* ARABIC </w:instrText>
+      </w:r>
+      <w:r>
+        <w:fldChar w:fldCharType="separate"/>
+      </w:r>
+      <w:r>
+        <w:rPr>
+          <w:noProof/>
+        </w:rPr>
+        <w:t>16</w:t>
+      </w:r>
+      <w:r>
+        <w:rPr>
+          <w:noProof/>
+        </w:rPr>
+        <w:fldChar w:fldCharType="end"/>
+      </w:r>
       <w:r>
         <w:t xml:space="preserve">. </w:t>
       </w:r>
       <w:r>
-        <w:t>Reconstructed EEG topoplots output for respondent</w:t>
+        <w:t xml:space="preserve">Reconstructed EEG </w:t>
+      </w:r>
+      <w:proofErr w:type="spellStart"/>
+      <w:r>
+        <w:t>topoplots</w:t>
+      </w:r>
+      <w:proofErr w:type="spellEnd"/>
+      <w:r>
+        <w:t xml:space="preserve"> output for respondent</w:t>
       </w:r>
       <w:r>
         <w:t xml:space="preserve"> </w:t>
@@ -3692,19 +4331,40 @@
       <w:r>
         <w:t xml:space="preserve">Figure </w:t>
       </w:r>
-      <w:fldSimple w:instr=" SEQ Figure \* ARABIC ">
-        <w:r>
-          <w:rPr>
-            <w:noProof/>
-          </w:rPr>
-          <w:t>17</w:t>
-        </w:r>
-      </w:fldSimple>
+      <w:r>
+        <w:fldChar w:fldCharType="begin"/>
+      </w:r>
+      <w:r>
+        <w:instrText xml:space="preserve"> SEQ Figure \* ARABIC </w:instrText>
+      </w:r>
+      <w:r>
+        <w:fldChar w:fldCharType="separate"/>
+      </w:r>
+      <w:r>
+        <w:rPr>
+          <w:noProof/>
+        </w:rPr>
+        <w:t>17</w:t>
+      </w:r>
+      <w:r>
+        <w:rPr>
+          <w:noProof/>
+        </w:rPr>
+        <w:fldChar w:fldCharType="end"/>
+      </w:r>
       <w:r>
         <w:t xml:space="preserve">. </w:t>
       </w:r>
       <w:r>
-        <w:t>Reconstructed EEG topoplots output for respondent</w:t>
+        <w:t xml:space="preserve">Reconstructed EEG </w:t>
+      </w:r>
+      <w:proofErr w:type="spellStart"/>
+      <w:r>
+        <w:t>topoplots</w:t>
+      </w:r>
+      <w:proofErr w:type="spellEnd"/>
+      <w:r>
+        <w:t xml:space="preserve"> output for respondent</w:t>
       </w:r>
       <w:r>
         <w:t xml:space="preserve"> </w:t>
@@ -3782,19 +4442,40 @@
       <w:r>
         <w:t xml:space="preserve">Figure </w:t>
       </w:r>
-      <w:fldSimple w:instr=" SEQ Figure \* ARABIC ">
-        <w:r>
-          <w:rPr>
-            <w:noProof/>
-          </w:rPr>
-          <w:t>18</w:t>
-        </w:r>
-      </w:fldSimple>
+      <w:r>
+        <w:fldChar w:fldCharType="begin"/>
+      </w:r>
+      <w:r>
+        <w:instrText xml:space="preserve"> SEQ Figure \* ARABIC </w:instrText>
+      </w:r>
+      <w:r>
+        <w:fldChar w:fldCharType="separate"/>
+      </w:r>
+      <w:r>
+        <w:rPr>
+          <w:noProof/>
+        </w:rPr>
+        <w:t>18</w:t>
+      </w:r>
+      <w:r>
+        <w:rPr>
+          <w:noProof/>
+        </w:rPr>
+        <w:fldChar w:fldCharType="end"/>
+      </w:r>
       <w:r>
         <w:t xml:space="preserve">. </w:t>
       </w:r>
       <w:r>
-        <w:t>Reconstructed EEG topoplots output for respondent</w:t>
+        <w:t xml:space="preserve">Reconstructed EEG </w:t>
+      </w:r>
+      <w:proofErr w:type="spellStart"/>
+      <w:r>
+        <w:t>topoplots</w:t>
+      </w:r>
+      <w:proofErr w:type="spellEnd"/>
+      <w:r>
+        <w:t xml:space="preserve"> output for respondent</w:t>
       </w:r>
       <w:r>
         <w:t xml:space="preserve"> </w:t>
@@ -3812,7 +4493,15 @@
         <w:jc w:val="both"/>
       </w:pPr>
       <w:r>
-        <w:t>The reconstructive capabilities of the autoencoder are visualized in Figure 1</w:t>
+        <w:t xml:space="preserve">The reconstructive capabilities of the </w:t>
+      </w:r>
+      <w:proofErr w:type="spellStart"/>
+      <w:r>
+        <w:t>autoencoder</w:t>
+      </w:r>
+      <w:proofErr w:type="spellEnd"/>
+      <w:r>
+        <w:t xml:space="preserve"> are visualized in Figure 1</w:t>
       </w:r>
       <w:r>
         <w:t>6 to</w:t>
@@ -3902,14 +4591,27 @@
       <w:r>
         <w:t xml:space="preserve">Figure </w:t>
       </w:r>
-      <w:fldSimple w:instr=" SEQ Figure \* ARABIC ">
-        <w:r>
-          <w:rPr>
-            <w:noProof/>
-          </w:rPr>
-          <w:t>19</w:t>
-        </w:r>
-      </w:fldSimple>
+      <w:r>
+        <w:fldChar w:fldCharType="begin"/>
+      </w:r>
+      <w:r>
+        <w:instrText xml:space="preserve"> SEQ Figure \* ARABIC </w:instrText>
+      </w:r>
+      <w:r>
+        <w:fldChar w:fldCharType="separate"/>
+      </w:r>
+      <w:r>
+        <w:rPr>
+          <w:noProof/>
+        </w:rPr>
+        <w:t>19</w:t>
+      </w:r>
+      <w:r>
+        <w:rPr>
+          <w:noProof/>
+        </w:rPr>
+        <w:fldChar w:fldCharType="end"/>
+      </w:r>
       <w:r>
         <w:t xml:space="preserve">. </w:t>
       </w:r>
@@ -3944,7 +4646,15 @@
         <w:jc w:val="both"/>
       </w:pPr>
       <w:r>
-        <w:t xml:space="preserve">The averaged topography depicted in Figure 13 exposes a compelling neurophysiological anomaly: activity is not localized but is instead dispersed diffusely across the entire cortical surface. This pattern of excessive global activation—often referred to as cortical hyper-arousal—strongly suggests that the neural response is being modulated by intense emotional engagement rather than pure cognitive processing. Such findings resonate with the 'neural inefficiency' hypothesis in neuroscience, which posits that individuals with compromised impulse control or high anxiety must recruit significantly larger neural networks to achieve the same cognitive outcome as neurotypical peers </w:t>
+        <w:t xml:space="preserve">The averaged topography depicted in Figure 13 exposes a compelling neurophysiological anomaly: activity is not localized but is instead dispersed diffusely across the entire cortical surface. This pattern of excessive global activation—often referred to as cortical hyper-arousal—strongly suggests that the neural response is being modulated by intense emotional engagement rather than pure cognitive processing. Such findings resonate with the 'neural inefficiency' hypothesis in neuroscience, which posits that individuals with compromised impulse control or high anxiety must recruit significantly larger neural networks to achieve the same cognitive outcome as </w:t>
+      </w:r>
+      <w:proofErr w:type="spellStart"/>
+      <w:r>
+        <w:t>neurotypical</w:t>
+      </w:r>
+      <w:proofErr w:type="spellEnd"/>
+      <w:r>
+        <w:t xml:space="preserve"> peers </w:t>
       </w:r>
       <w:r>
         <w:fldChar w:fldCharType="begin" w:fldLock="1"/>
@@ -4043,7 +4753,15 @@
         <w:jc w:val="both"/>
       </w:pPr>
       <w:r>
-        <w:t>The remaining dataset focuses on 'At-Risk' respondents with delayed reaction times, a subset consisting of 167 topoplot images. Before attempting any reconstruction, it is critical to visually audit the raw inputs to grasp their irregularity. Figure 14 captures this baseline state. These samples expose the volatile nature of the signals in this group, offering a clear view of the chaotic fluctuations and high noise levels that the model is tasked with resolving</w:t>
+        <w:t xml:space="preserve">The remaining dataset focuses on 'At-Risk' respondents with delayed reaction times, a subset consisting of 167 </w:t>
+      </w:r>
+      <w:proofErr w:type="spellStart"/>
+      <w:r>
+        <w:t>topoplot</w:t>
+      </w:r>
+      <w:proofErr w:type="spellEnd"/>
+      <w:r>
+        <w:t xml:space="preserve"> images. Before attempting any reconstruction, it is critical to visually audit the raw inputs to grasp their irregularity. Figure 14 captures this baseline state. These samples expose the volatile nature of the signals in this group, offering a clear view of the chaotic fluctuations and high noise levels that the model is tasked with resolving</w:t>
       </w:r>
       <w:r>
         <w:t>.</w:t>
@@ -4231,14 +4949,27 @@
       <w:r>
         <w:t xml:space="preserve">Figure </w:t>
       </w:r>
-      <w:fldSimple w:instr=" SEQ Figure \* ARABIC ">
-        <w:r>
-          <w:rPr>
-            <w:noProof/>
-          </w:rPr>
-          <w:t>20</w:t>
-        </w:r>
-      </w:fldSimple>
+      <w:r>
+        <w:fldChar w:fldCharType="begin"/>
+      </w:r>
+      <w:r>
+        <w:instrText xml:space="preserve"> SEQ Figure \* ARABIC </w:instrText>
+      </w:r>
+      <w:r>
+        <w:fldChar w:fldCharType="separate"/>
+      </w:r>
+      <w:r>
+        <w:rPr>
+          <w:noProof/>
+        </w:rPr>
+        <w:t>20</w:t>
+      </w:r>
+      <w:r>
+        <w:rPr>
+          <w:noProof/>
+        </w:rPr>
+        <w:fldChar w:fldCharType="end"/>
+      </w:r>
       <w:r>
         <w:t xml:space="preserve">. </w:t>
       </w:r>
@@ -4337,14 +5068,27 @@
       <w:r>
         <w:t xml:space="preserve">Figure </w:t>
       </w:r>
-      <w:fldSimple w:instr=" SEQ Figure \* ARABIC ">
-        <w:r>
-          <w:rPr>
-            <w:noProof/>
-          </w:rPr>
-          <w:t>21</w:t>
-        </w:r>
-      </w:fldSimple>
+      <w:r>
+        <w:fldChar w:fldCharType="begin"/>
+      </w:r>
+      <w:r>
+        <w:instrText xml:space="preserve"> SEQ Figure \* ARABIC </w:instrText>
+      </w:r>
+      <w:r>
+        <w:fldChar w:fldCharType="separate"/>
+      </w:r>
+      <w:r>
+        <w:rPr>
+          <w:noProof/>
+        </w:rPr>
+        <w:t>21</w:t>
+      </w:r>
+      <w:r>
+        <w:rPr>
+          <w:noProof/>
+        </w:rPr>
+        <w:fldChar w:fldCharType="end"/>
+      </w:r>
       <w:r>
         <w:t>. Reconstruction models error over epoch for Normal-Fast</w:t>
       </w:r>
@@ -4361,7 +5105,15 @@
         <w:t>21</w:t>
       </w:r>
       <w:r>
-        <w:t xml:space="preserve"> demonstrate that the model remains highly effective. It successfully strips away the baseline artifacts, ensuring that the primary activity zones are clearly delineated from the background noise. With the signal thus purified, we proceeded to average the topoplots to map the group's collective cognitive focus. The resulting spatial distribution is visualized in Figure </w:t>
+        <w:t xml:space="preserve"> demonstrate that the model remains highly effective. It successfully strips away the baseline artifacts, ensuring that the primary activity zones are clearly delineated from the background noise. With the signal thus purified, we proceeded to average the </w:t>
+      </w:r>
+      <w:proofErr w:type="spellStart"/>
+      <w:r>
+        <w:t>topoplots</w:t>
+      </w:r>
+      <w:proofErr w:type="spellEnd"/>
+      <w:r>
+        <w:t xml:space="preserve"> to map the group's collective cognitive focus. The resulting spatial distribution is visualized in Figure </w:t>
       </w:r>
       <w:r>
         <w:t>2</w:t>
@@ -4388,6 +5140,7 @@
         <w:rPr>
           <w:noProof/>
         </w:rPr>
+        <w:lastRenderedPageBreak/>
         <w:drawing>
           <wp:inline distT="0" distB="0" distL="0" distR="0" wp14:anchorId="56B19BE2" wp14:editId="2387DA33">
             <wp:extent cx="3086100" cy="1600835"/>
@@ -4445,19 +5198,40 @@
       <w:r>
         <w:t xml:space="preserve">Figure </w:t>
       </w:r>
-      <w:fldSimple w:instr=" SEQ Figure \* ARABIC ">
-        <w:r>
-          <w:rPr>
-            <w:noProof/>
-          </w:rPr>
-          <w:t>22</w:t>
-        </w:r>
-      </w:fldSimple>
+      <w:r>
+        <w:fldChar w:fldCharType="begin"/>
+      </w:r>
+      <w:r>
+        <w:instrText xml:space="preserve"> SEQ Figure \* ARABIC </w:instrText>
+      </w:r>
+      <w:r>
+        <w:fldChar w:fldCharType="separate"/>
+      </w:r>
+      <w:r>
+        <w:rPr>
+          <w:noProof/>
+        </w:rPr>
+        <w:t>22</w:t>
+      </w:r>
+      <w:r>
+        <w:rPr>
+          <w:noProof/>
+        </w:rPr>
+        <w:fldChar w:fldCharType="end"/>
+      </w:r>
       <w:r>
         <w:t xml:space="preserve">. </w:t>
       </w:r>
       <w:r>
-        <w:t>Reconstructed EEG topoplots output for respondent</w:t>
+        <w:t xml:space="preserve">Reconstructed EEG </w:t>
+      </w:r>
+      <w:proofErr w:type="spellStart"/>
+      <w:r>
+        <w:t>topoplots</w:t>
+      </w:r>
+      <w:proofErr w:type="spellEnd"/>
+      <w:r>
+        <w:t xml:space="preserve"> output for respondent</w:t>
       </w:r>
       <w:r>
         <w:t xml:space="preserve"> </w:t>
@@ -4534,19 +5308,40 @@
       <w:r>
         <w:t xml:space="preserve">Figure </w:t>
       </w:r>
-      <w:fldSimple w:instr=" SEQ Figure \* ARABIC ">
-        <w:r>
-          <w:rPr>
-            <w:noProof/>
-          </w:rPr>
-          <w:t>23</w:t>
-        </w:r>
-      </w:fldSimple>
+      <w:r>
+        <w:fldChar w:fldCharType="begin"/>
+      </w:r>
+      <w:r>
+        <w:instrText xml:space="preserve"> SEQ Figure \* ARABIC </w:instrText>
+      </w:r>
+      <w:r>
+        <w:fldChar w:fldCharType="separate"/>
+      </w:r>
+      <w:r>
+        <w:rPr>
+          <w:noProof/>
+        </w:rPr>
+        <w:t>23</w:t>
+      </w:r>
+      <w:r>
+        <w:rPr>
+          <w:noProof/>
+        </w:rPr>
+        <w:fldChar w:fldCharType="end"/>
+      </w:r>
       <w:r>
         <w:t xml:space="preserve">. </w:t>
       </w:r>
       <w:r>
-        <w:t>Reconstructed EEG topoplots output for respondent</w:t>
+        <w:t xml:space="preserve">Reconstructed EEG </w:t>
+      </w:r>
+      <w:proofErr w:type="spellStart"/>
+      <w:r>
+        <w:t>topoplots</w:t>
+      </w:r>
+      <w:proofErr w:type="spellEnd"/>
+      <w:r>
+        <w:t xml:space="preserve"> output for respondent</w:t>
       </w:r>
       <w:r>
         <w:t xml:space="preserve"> </w:t>
@@ -4618,19 +5413,40 @@
       <w:r>
         <w:t xml:space="preserve">Figure </w:t>
       </w:r>
-      <w:fldSimple w:instr=" SEQ Figure \* ARABIC ">
-        <w:r>
-          <w:rPr>
-            <w:noProof/>
-          </w:rPr>
-          <w:t>24</w:t>
-        </w:r>
-      </w:fldSimple>
+      <w:r>
+        <w:fldChar w:fldCharType="begin"/>
+      </w:r>
+      <w:r>
+        <w:instrText xml:space="preserve"> SEQ Figure \* ARABIC </w:instrText>
+      </w:r>
+      <w:r>
+        <w:fldChar w:fldCharType="separate"/>
+      </w:r>
+      <w:r>
+        <w:rPr>
+          <w:noProof/>
+        </w:rPr>
+        <w:t>24</w:t>
+      </w:r>
+      <w:r>
+        <w:rPr>
+          <w:noProof/>
+        </w:rPr>
+        <w:fldChar w:fldCharType="end"/>
+      </w:r>
       <w:r>
         <w:t xml:space="preserve">. </w:t>
       </w:r>
       <w:r>
-        <w:t>Reconstructed EEG topoplots output for respondent</w:t>
+        <w:t xml:space="preserve">Reconstructed EEG </w:t>
+      </w:r>
+      <w:proofErr w:type="spellStart"/>
+      <w:r>
+        <w:t>topoplots</w:t>
+      </w:r>
+      <w:proofErr w:type="spellEnd"/>
+      <w:r>
+        <w:t xml:space="preserve"> output for respondent</w:t>
       </w:r>
       <w:r>
         <w:t xml:space="preserve"> </w:t>
@@ -4708,14 +5524,27 @@
       <w:r>
         <w:t xml:space="preserve">Figure </w:t>
       </w:r>
-      <w:fldSimple w:instr=" SEQ Figure \* ARABIC ">
-        <w:r>
-          <w:rPr>
-            <w:noProof/>
-          </w:rPr>
-          <w:t>25</w:t>
-        </w:r>
-      </w:fldSimple>
+      <w:r>
+        <w:fldChar w:fldCharType="begin"/>
+      </w:r>
+      <w:r>
+        <w:instrText xml:space="preserve"> SEQ Figure \* ARABIC </w:instrText>
+      </w:r>
+      <w:r>
+        <w:fldChar w:fldCharType="separate"/>
+      </w:r>
+      <w:r>
+        <w:rPr>
+          <w:noProof/>
+        </w:rPr>
+        <w:t>25</w:t>
+      </w:r>
+      <w:r>
+        <w:rPr>
+          <w:noProof/>
+        </w:rPr>
+        <w:fldChar w:fldCharType="end"/>
+      </w:r>
       <w:r>
         <w:t xml:space="preserve">. Average </w:t>
       </w:r>
@@ -4736,7 +5565,15 @@
       </w:pPr>
       <w:r>
         <w:lastRenderedPageBreak/>
-        <w:t xml:space="preserve">The averaged topography unveils a pronounced asymmetry in neural distribution. Activity is heavily concentrated in the posterior regions—specifically the Occipital and Temporal lobes—standing in stark contrast to the minimal engagement observed in the Frontal area. This pattern provides neurophysiological evidence supporting the 'Attentional Bias' framework often cited in addiction pathology. The heightened Occipital intensity suggests that respondents are visually fixated on the addiction-related cues, while the concurrent Temporal activation indicates the automatic retrieval of semantic or episodic memories associated with substance use </w:t>
+        <w:t xml:space="preserve">The averaged topography unveils a pronounced asymmetry in neural distribution. Activity is heavily concentrated in the posterior regions—specifically the Occipital and Temporal lobes—standing in stark contrast to the minimal engagement observed in the Frontal area. This pattern provides neurophysiological evidence supporting the 'Attentional </w:t>
+      </w:r>
+      <w:proofErr w:type="spellStart"/>
+      <w:r>
+        <w:t>Bias'</w:t>
+      </w:r>
+      <w:proofErr w:type="spellEnd"/>
+      <w:r>
+        <w:t xml:space="preserve"> framework often cited in addiction pathology. The heightened Occipital intensity suggests that respondents are visually fixated on the addiction-related cues, while the concurrent Temporal activation indicates the automatic retrieval of semantic or episodic memories associated with substance use </w:t>
       </w:r>
       <w:r>
         <w:t xml:space="preserve"> </w:t>
@@ -4815,7 +5652,23 @@
         <w:jc w:val="both"/>
       </w:pPr>
       <w:r>
-        <w:t>The comparative analysis conducted across the respondent categories elucidates that reaction time—whether fast or slow—is not merely a temporal metric but a reflection of distinct underlying neural strategies. The study successfully mapped these differences, revealing that 'Fast' responses in risk groups are driven by impulsive hyper-arousal, whereas 'Slow' responses are characterized by cognitive hesitation and scattered spatial attention. From a methodological standpoint, the implementation of the Autoencoder architecture emerged as a pivotal advancement for EEG topography analysis. Unlike traditional filtering methods which often degrade signal integrity, the Autoencoder leverages latent space representations to intelligently distinguish between genuine neural activity and baseline artifacts</w:t>
+        <w:t xml:space="preserve">The comparative analysis conducted across the respondent categories elucidates that reaction time—whether fast or slow—is not merely a temporal metric but a reflection of distinct underlying neural strategies. The study successfully mapped these differences, revealing that 'Fast' responses in risk groups are driven by impulsive hyper-arousal, whereas 'Slow' responses are characterized by cognitive hesitation and scattered spatial attention. From a methodological standpoint, the implementation of the </w:t>
+      </w:r>
+      <w:proofErr w:type="spellStart"/>
+      <w:r>
+        <w:t>Autoencoder</w:t>
+      </w:r>
+      <w:proofErr w:type="spellEnd"/>
+      <w:r>
+        <w:t xml:space="preserve"> architecture emerged as a pivotal advancement for EEG topography analysis. Unlike traditional filtering methods which often degrade signal integrity, the </w:t>
+      </w:r>
+      <w:proofErr w:type="spellStart"/>
+      <w:r>
+        <w:t>Autoencoder</w:t>
+      </w:r>
+      <w:proofErr w:type="spellEnd"/>
+      <w:r>
+        <w:t xml:space="preserve"> leverages latent space representations to intelligently distinguish between genuine neural activity and baseline artifacts</w:t>
       </w:r>
       <w:r>
         <w:t xml:space="preserve"> </w:t>
@@ -4852,8 +5705,21 @@
         <w:jc w:val="both"/>
       </w:pPr>
       <w:r>
-        <w:t>This generative approach proves to be highly effective in "masking" the baseline, thereby producing reconstructed topoplots that are both structurally complete and free from noise. By synthesizing clean data from complex, noisy inputs, this model offers a robust solution for the challenges of signal averaging in neuroinformatics</w:t>
-      </w:r>
+        <w:t xml:space="preserve">This generative approach proves to be highly effective in "masking" the baseline, thereby producing reconstructed </w:t>
+      </w:r>
+      <w:proofErr w:type="spellStart"/>
+      <w:r>
+        <w:t>topoplots</w:t>
+      </w:r>
+      <w:proofErr w:type="spellEnd"/>
+      <w:r>
+        <w:t xml:space="preserve"> that are both structurally complete and free from noise. By synthesizing clean data from complex, noisy inputs, this model offers a robust solution for the challenges of signal averaging in </w:t>
+      </w:r>
+      <w:proofErr w:type="spellStart"/>
+      <w:r>
+        <w:t>neuroinformatics</w:t>
+      </w:r>
+      <w:proofErr w:type="spellEnd"/>
       <w:r>
         <w:t xml:space="preserve"> </w:t>
       </w:r>
@@ -4879,7 +5745,15 @@
         <w:t>.</w:t>
       </w:r>
       <w:r>
-        <w:t xml:space="preserve"> Consequently, this research validates the Autoencoder not only as a tool for noise reduction but as a comprehensive framework for generative image processing, capable of uncovering subtle neural patterns that are otherwise obscured in raw EEG datasets</w:t>
+        <w:t xml:space="preserve"> Consequently, this research validates the </w:t>
+      </w:r>
+      <w:proofErr w:type="spellStart"/>
+      <w:r>
+        <w:t>Autoencoder</w:t>
+      </w:r>
+      <w:proofErr w:type="spellEnd"/>
+      <w:r>
+        <w:t xml:space="preserve"> not only as a tool for noise reduction but as a comprehensive framework for generative image processing, capable of uncovering subtle neural patterns that are otherwise obscured in raw EEG datasets</w:t>
       </w:r>
       <w:r>
         <w:t>.</w:t>
@@ -4895,7 +5769,23 @@
         <w:jc w:val="both"/>
       </w:pPr>
       <w:r>
-        <w:t>The heterogeneity observed in the results, particularly within the 'At-Risk' cohorts, opens fertile ground for novel investigative pathways. The current study highlights that neural responses to addiction cues are highly individualized; thus, future research should aim to decode this variability using more sophisticated architectures. There is a compelling opportunity to extend this work by integrating Variational Autoencoders (VAEs) or Generative Adversarial Networks (GANs) to model the probability distribution of these diverse responses more precisely. Furthermore, incorporating Explainable AI (XAI) techniques would be a critical next step to interpret why the model focuses on specific cortical areas, bridging the gap between "</w:t>
+        <w:t xml:space="preserve">The heterogeneity observed in the results, particularly within the 'At-Risk' cohorts, opens fertile ground for novel investigative pathways. The current study highlights that neural responses to addiction cues are highly individualized; thus, future research should aim to decode this variability using more sophisticated architectures. There is a compelling opportunity to extend this work by integrating </w:t>
+      </w:r>
+      <w:proofErr w:type="spellStart"/>
+      <w:r>
+        <w:t>Variational</w:t>
+      </w:r>
+      <w:proofErr w:type="spellEnd"/>
+      <w:r>
+        <w:t xml:space="preserve"> </w:t>
+      </w:r>
+      <w:proofErr w:type="spellStart"/>
+      <w:r>
+        <w:t>Autoencoders</w:t>
+      </w:r>
+      <w:proofErr w:type="spellEnd"/>
+      <w:r>
+        <w:t xml:space="preserve"> (VAEs) or Generative Adversarial Networks (GANs) to model the probability distribution of these diverse responses more precisely. Furthermore, incorporating Explainable AI (XAI) techniques would be a critical next step to interpret why the model focuses on specific cortical areas, bridging the gap between "</w:t>
       </w:r>
       <w:r>
         <w:t>black box</w:t>
@@ -4904,6 +5794,7 @@
         <w:t xml:space="preserve">" deep learning and clinical interpretability </w:t>
       </w:r>
       <w:r>
+        <w:lastRenderedPageBreak/>
         <w:t>in addiction psychiatry. Longitudinal studies could also be employed to track how these topographical patterns evolve over time, offering potential biomarkers for monitoring rehabilitation progress.</w:t>
       </w:r>
     </w:p>
@@ -5471,7 +6362,50 @@
           <w:sz w:val="16"/>
           <w:szCs w:val="16"/>
         </w:rPr>
-        <w:t>, pp. 1–6, 2017.</w:t>
+        <w:t>, pp. 1–6, 2017</w:t>
+      </w:r>
+      <w:r>
+        <w:rPr>
+          <w:noProof/>
+          <w:sz w:val="16"/>
+          <w:szCs w:val="16"/>
+        </w:rPr>
+        <w:t>,</w:t>
+      </w:r>
+      <w:r>
+        <w:rPr>
+          <w:noProof/>
+          <w:color w:val="auto"/>
+          <w:sz w:val="16"/>
+          <w:szCs w:val="16"/>
+        </w:rPr>
+        <w:t xml:space="preserve"> </w:t>
+      </w:r>
+      <w:r>
+        <w:rPr>
+          <w:noProof/>
+          <w:color w:val="auto"/>
+          <w:sz w:val="16"/>
+          <w:szCs w:val="16"/>
+        </w:rPr>
+        <w:t xml:space="preserve">doi: </w:t>
+      </w:r>
+      <w:r>
+        <w:rPr>
+          <w:noProof/>
+          <w:color w:val="auto"/>
+          <w:sz w:val="16"/>
+          <w:szCs w:val="16"/>
+        </w:rPr>
+        <w:t>10.1109/ICEngTechnol.2017.8308186</w:t>
+      </w:r>
+      <w:r>
+        <w:rPr>
+          <w:noProof/>
+          <w:sz w:val="16"/>
+          <w:szCs w:val="16"/>
+        </w:rPr>
+        <w:t>.</w:t>
       </w:r>
     </w:p>
     <w:p>
@@ -5571,7 +6505,39 @@
           <w:sz w:val="16"/>
           <w:szCs w:val="16"/>
         </w:rPr>
-        <w:t>, 2019.</w:t>
+        <w:t>, 2019,</w:t>
+      </w:r>
+      <w:r>
+        <w:rPr>
+          <w:noProof/>
+          <w:sz w:val="16"/>
+          <w:szCs w:val="16"/>
+        </w:rPr>
+        <w:t xml:space="preserve"> </w:t>
+      </w:r>
+      <w:r>
+        <w:rPr>
+          <w:noProof/>
+          <w:sz w:val="16"/>
+          <w:szCs w:val="16"/>
+        </w:rPr>
+        <w:t xml:space="preserve">doi: </w:t>
+      </w:r>
+      <w:r>
+        <w:rPr>
+          <w:noProof/>
+          <w:sz w:val="16"/>
+          <w:szCs w:val="16"/>
+        </w:rPr>
+        <w:t>10.48550/arXiv.1807.07543</w:t>
+      </w:r>
+      <w:r>
+        <w:rPr>
+          <w:noProof/>
+          <w:sz w:val="16"/>
+          <w:szCs w:val="16"/>
+        </w:rPr>
+        <w:t>.</w:t>
       </w:r>
     </w:p>
     <w:p>
@@ -5676,6 +6642,7 @@
           <w:sz w:val="16"/>
           <w:szCs w:val="16"/>
         </w:rPr>
+        <w:lastRenderedPageBreak/>
         <w:t>[16]</w:t>
       </w:r>
       <w:r>
@@ -5685,16 +6652,7 @@
           <w:szCs w:val="16"/>
         </w:rPr>
         <w:tab/>
-        <w:t xml:space="preserve">A. Valentin, R. Selway, G. Alarco, M. E. Lacruz, and J. J. Garcı, </w:t>
-      </w:r>
-      <w:r>
-        <w:rPr>
-          <w:noProof/>
-          <w:sz w:val="16"/>
-          <w:szCs w:val="16"/>
-        </w:rPr>
-        <w:lastRenderedPageBreak/>
-        <w:t>“Frontal and temporal functional connections of the living human brain,” vol. 26, no. March, pp. 1357–1370, 2007, doi: 10.1111/j.1460-9568.2007.05730.x.</w:t>
+        <w:t>A. Valentin, R. Selway, G. Alarco, M. E. Lacruz, and J. J. Garcı, “Frontal and temporal functional connections of the living human brain,” vol. 26, no. March, pp. 1357–1370, 2007, doi: 10.1111/j.1460-9568.2007.05730.x.</w:t>
       </w:r>
     </w:p>
     <w:p>
@@ -5899,6 +6857,7 @@
           <w:sz w:val="16"/>
           <w:szCs w:val="16"/>
         </w:rPr>
+        <w:lastRenderedPageBreak/>
         <w:t>[21]</w:t>
       </w:r>
       <w:r>
@@ -5908,15 +6867,7 @@
           <w:szCs w:val="16"/>
         </w:rPr>
         <w:tab/>
-        <w:t xml:space="preserve">G. F. Koob and N. D. Volkow, “Neurobiology of addiction : a </w:t>
-      </w:r>
-      <w:r>
-        <w:rPr>
-          <w:noProof/>
-          <w:sz w:val="16"/>
-          <w:szCs w:val="16"/>
-        </w:rPr>
-        <w:t xml:space="preserve">neurocircuitry analysis,” </w:t>
+        <w:t xml:space="preserve">G. F. Koob and N. D. Volkow, “Neurobiology of addiction : a neurocircuitry analysis,” </w:t>
       </w:r>
       <w:r>
         <w:rPr>
@@ -6170,7 +7121,7 @@
 </file>
 
 <file path=word/endnotes.xml><?xml version="1.0" encoding="utf-8"?>
-<w:endnotes xmlns:wpc="http://schemas.microsoft.com/office/word/2010/wordprocessingCanvas" xmlns:cx="http://schemas.microsoft.com/office/drawing/2014/chartex" xmlns:cx1="http://schemas.microsoft.com/office/drawing/2015/9/8/chartex" xmlns:cx2="http://schemas.microsoft.com/office/drawing/2015/10/21/chartex" xmlns:cx3="http://schemas.microsoft.com/office/drawing/2016/5/9/chartex" xmlns:cx4="http://schemas.microsoft.com/office/drawing/2016/5/10/chartex" xmlns:cx5="http://schemas.microsoft.com/office/drawing/2016/5/11/chartex" xmlns:cx6="http://schemas.microsoft.com/office/drawing/2016/5/12/chartex" xmlns:cx7="http://schemas.microsoft.com/office/drawing/2016/5/13/chartex" xmlns:cx8="http://schemas.microsoft.com/office/drawing/2016/5/14/chartex" xmlns:mc="http://schemas.openxmlformats.org/markup-compatibility/2006" xmlns:aink="http://schemas.microsoft.com/office/drawing/2016/ink" xmlns:am3d="http://schemas.microsoft.com/office/drawing/2017/model3d" xmlns:o="urn:schemas-microsoft-com:office:office" xmlns:oel="http://schemas.microsoft.com/office/2019/extlst" xmlns:r="http://schemas.openxmlformats.org/officeDocument/2006/relationships" xmlns:m="http://schemas.openxmlformats.org/officeDocument/2006/math" xmlns:v="urn:schemas-microsoft-com:vml" xmlns:wp14="http://schemas.microsoft.com/office/word/2010/wordprocessingDrawing" xmlns:wp="http://schemas.openxmlformats.org/drawingml/2006/wordprocessingDrawing" xmlns:w10="urn:schemas-microsoft-com:office:word" xmlns:w="http://schemas.openxmlformats.org/wordprocessingml/2006/main" xmlns:w14="http://schemas.microsoft.com/office/word/2010/wordml" xmlns:w15="http://schemas.microsoft.com/office/word/2012/wordml" xmlns:w16cex="http://schemas.microsoft.com/office/word/2018/wordml/cex" xmlns:w16cid="http://schemas.microsoft.com/office/word/2016/wordml/cid" xmlns:w16="http://schemas.microsoft.com/office/word/2018/wordml" xmlns:w16du="http://schemas.microsoft.com/office/word/2023/wordml/word16du" xmlns:w16sdtdh="http://schemas.microsoft.com/office/word/2020/wordml/sdtdatahash" xmlns:w16sdtfl="http://schemas.microsoft.com/office/word/2024/wordml/sdtformatlock" xmlns:w16se="http://schemas.microsoft.com/office/word/2015/wordml/symex" xmlns:wpg="http://schemas.microsoft.com/office/word/2010/wordprocessingGroup" xmlns:wpi="http://schemas.microsoft.com/office/word/2010/wordprocessingInk" xmlns:wne="http://schemas.microsoft.com/office/word/2006/wordml" xmlns:wps="http://schemas.microsoft.com/office/word/2010/wordprocessingShape" mc:Ignorable="w14 w15 w16se w16cid w16 w16cex w16sdtdh w16sdtfl w16du wp14">
+<w:endnotes xmlns:wpc="http://schemas.microsoft.com/office/word/2010/wordprocessingCanvas" xmlns:cx="http://schemas.microsoft.com/office/drawing/2014/chartex" xmlns:mc="http://schemas.openxmlformats.org/markup-compatibility/2006" xmlns:o="urn:schemas-microsoft-com:office:office" xmlns:r="http://schemas.openxmlformats.org/officeDocument/2006/relationships" xmlns:m="http://schemas.openxmlformats.org/officeDocument/2006/math" xmlns:v="urn:schemas-microsoft-com:vml" xmlns:wp14="http://schemas.microsoft.com/office/word/2010/wordprocessingDrawing" xmlns:wp="http://schemas.openxmlformats.org/drawingml/2006/wordprocessingDrawing" xmlns:w10="urn:schemas-microsoft-com:office:word" xmlns:w="http://schemas.openxmlformats.org/wordprocessingml/2006/main" xmlns:w14="http://schemas.microsoft.com/office/word/2010/wordml" xmlns:w15="http://schemas.microsoft.com/office/word/2012/wordml" xmlns:w16se="http://schemas.microsoft.com/office/word/2015/wordml/symex" xmlns:wpg="http://schemas.microsoft.com/office/word/2010/wordprocessingGroup" xmlns:wpi="http://schemas.microsoft.com/office/word/2010/wordprocessingInk" xmlns:wne="http://schemas.microsoft.com/office/word/2006/wordml" xmlns:wps="http://schemas.microsoft.com/office/word/2010/wordprocessingShape" mc:Ignorable="w14 w15 w16se wp14">
   <w:endnote w:type="separator" w:id="-1">
     <w:p>
       <w:r>
@@ -6189,7 +7140,7 @@
 </file>
 
 <file path=word/footer1.xml><?xml version="1.0" encoding="utf-8"?>
-<w:ftr xmlns:wpc="http://schemas.microsoft.com/office/word/2010/wordprocessingCanvas" xmlns:cx="http://schemas.microsoft.com/office/drawing/2014/chartex" xmlns:cx1="http://schemas.microsoft.com/office/drawing/2015/9/8/chartex" xmlns:cx2="http://schemas.microsoft.com/office/drawing/2015/10/21/chartex" xmlns:cx3="http://schemas.microsoft.com/office/drawing/2016/5/9/chartex" xmlns:cx4="http://schemas.microsoft.com/office/drawing/2016/5/10/chartex" xmlns:cx5="http://schemas.microsoft.com/office/drawing/2016/5/11/chartex" xmlns:cx6="http://schemas.microsoft.com/office/drawing/2016/5/12/chartex" xmlns:cx7="http://schemas.microsoft.com/office/drawing/2016/5/13/chartex" xmlns:cx8="http://schemas.microsoft.com/office/drawing/2016/5/14/chartex" xmlns:mc="http://schemas.openxmlformats.org/markup-compatibility/2006" xmlns:aink="http://schemas.microsoft.com/office/drawing/2016/ink" xmlns:am3d="http://schemas.microsoft.com/office/drawing/2017/model3d" xmlns:o="urn:schemas-microsoft-com:office:office" xmlns:oel="http://schemas.microsoft.com/office/2019/extlst" xmlns:r="http://schemas.openxmlformats.org/officeDocument/2006/relationships" xmlns:m="http://schemas.openxmlformats.org/officeDocument/2006/math" xmlns:v="urn:schemas-microsoft-com:vml" xmlns:wp14="http://schemas.microsoft.com/office/word/2010/wordprocessingDrawing" xmlns:wp="http://schemas.openxmlformats.org/drawingml/2006/wordprocessingDrawing" xmlns:w10="urn:schemas-microsoft-com:office:word" xmlns:w="http://schemas.openxmlformats.org/wordprocessingml/2006/main" xmlns:w14="http://schemas.microsoft.com/office/word/2010/wordml" xmlns:w15="http://schemas.microsoft.com/office/word/2012/wordml" xmlns:w16cex="http://schemas.microsoft.com/office/word/2018/wordml/cex" xmlns:w16cid="http://schemas.microsoft.com/office/word/2016/wordml/cid" xmlns:w16="http://schemas.microsoft.com/office/word/2018/wordml" xmlns:w16du="http://schemas.microsoft.com/office/word/2023/wordml/word16du" xmlns:w16sdtdh="http://schemas.microsoft.com/office/word/2020/wordml/sdtdatahash" xmlns:w16sdtfl="http://schemas.microsoft.com/office/word/2024/wordml/sdtformatlock" xmlns:w16se="http://schemas.microsoft.com/office/word/2015/wordml/symex" xmlns:wpg="http://schemas.microsoft.com/office/word/2010/wordprocessingGroup" xmlns:wpi="http://schemas.microsoft.com/office/word/2010/wordprocessingInk" xmlns:wne="http://schemas.microsoft.com/office/word/2006/wordml" xmlns:wps="http://schemas.microsoft.com/office/word/2010/wordprocessingShape" mc:Ignorable="w14 w15 w16se w16cid w16 w16cex w16sdtdh w16sdtfl w16du wp14">
+<w:ftr xmlns:wpc="http://schemas.microsoft.com/office/word/2010/wordprocessingCanvas" xmlns:cx="http://schemas.microsoft.com/office/drawing/2014/chartex" xmlns:mc="http://schemas.openxmlformats.org/markup-compatibility/2006" xmlns:o="urn:schemas-microsoft-com:office:office" xmlns:r="http://schemas.openxmlformats.org/officeDocument/2006/relationships" xmlns:m="http://schemas.openxmlformats.org/officeDocument/2006/math" xmlns:v="urn:schemas-microsoft-com:vml" xmlns:wp14="http://schemas.microsoft.com/office/word/2010/wordprocessingDrawing" xmlns:wp="http://schemas.openxmlformats.org/drawingml/2006/wordprocessingDrawing" xmlns:w10="urn:schemas-microsoft-com:office:word" xmlns:w="http://schemas.openxmlformats.org/wordprocessingml/2006/main" xmlns:w14="http://schemas.microsoft.com/office/word/2010/wordml" xmlns:w15="http://schemas.microsoft.com/office/word/2012/wordml" xmlns:w16se="http://schemas.microsoft.com/office/word/2015/wordml/symex" xmlns:wpg="http://schemas.microsoft.com/office/word/2010/wordprocessingGroup" xmlns:wpi="http://schemas.microsoft.com/office/word/2010/wordprocessingInk" xmlns:wne="http://schemas.microsoft.com/office/word/2006/wordml" xmlns:wps="http://schemas.microsoft.com/office/word/2010/wordprocessingShape" mc:Ignorable="w14 w15 w16se wp14">
   <w:tbl>
     <w:tblPr>
       <w:tblStyle w:val="TableGrid"/>
@@ -6285,7 +7236,7 @@
                   </wp:anchor>
                 </w:drawing>
               </mc:Choice>
-              <mc:Fallback>
+              <mc:Fallback xmlns:cx1="http://schemas.microsoft.com/office/drawing/2015/9/8/chartex" xmlns:cx2="http://schemas.microsoft.com/office/drawing/2015/10/21/chartex" xmlns:cx3="http://schemas.microsoft.com/office/drawing/2016/5/9/chartex" xmlns:cx4="http://schemas.microsoft.com/office/drawing/2016/5/10/chartex" xmlns:cx5="http://schemas.microsoft.com/office/drawing/2016/5/11/chartex" xmlns:cx6="http://schemas.microsoft.com/office/drawing/2016/5/12/chartex" xmlns:cx7="http://schemas.microsoft.com/office/drawing/2016/5/13/chartex" xmlns:cx8="http://schemas.microsoft.com/office/drawing/2016/5/14/chartex" xmlns:aink="http://schemas.microsoft.com/office/drawing/2016/ink" xmlns:am3d="http://schemas.microsoft.com/office/drawing/2017/model3d" xmlns:oel="http://schemas.microsoft.com/office/2019/extlst" xmlns:w16cex="http://schemas.microsoft.com/office/word/2018/wordml/cex" xmlns:w16cid="http://schemas.microsoft.com/office/word/2016/wordml/cid" xmlns:w16="http://schemas.microsoft.com/office/word/2018/wordml" xmlns:w16du="http://schemas.microsoft.com/office/word/2023/wordml/word16du" xmlns:w16sdtdh="http://schemas.microsoft.com/office/word/2020/wordml/sdtdatahash" xmlns:w16sdtfl="http://schemas.microsoft.com/office/word/2024/wordml/sdtformatlock">
                 <w:pict>
                   <v:shapetype w14:anchorId="4FE5F1BC" id="_x0000_t32" coordsize="21600,21600" o:spt="32" o:oned="t" path="m,l21600,21600e" filled="f">
                     <v:path arrowok="t" fillok="f" o:connecttype="none"/>
@@ -6362,7 +7313,7 @@
                   </wp:anchor>
                 </w:drawing>
               </mc:Choice>
-              <mc:Fallback>
+              <mc:Fallback xmlns:cx1="http://schemas.microsoft.com/office/drawing/2015/9/8/chartex" xmlns:cx2="http://schemas.microsoft.com/office/drawing/2015/10/21/chartex" xmlns:cx3="http://schemas.microsoft.com/office/drawing/2016/5/9/chartex" xmlns:cx4="http://schemas.microsoft.com/office/drawing/2016/5/10/chartex" xmlns:cx5="http://schemas.microsoft.com/office/drawing/2016/5/11/chartex" xmlns:cx6="http://schemas.microsoft.com/office/drawing/2016/5/12/chartex" xmlns:cx7="http://schemas.microsoft.com/office/drawing/2016/5/13/chartex" xmlns:cx8="http://schemas.microsoft.com/office/drawing/2016/5/14/chartex" xmlns:aink="http://schemas.microsoft.com/office/drawing/2016/ink" xmlns:am3d="http://schemas.microsoft.com/office/drawing/2017/model3d" xmlns:oel="http://schemas.microsoft.com/office/2019/extlst" xmlns:w16cex="http://schemas.microsoft.com/office/word/2018/wordml/cex" xmlns:w16cid="http://schemas.microsoft.com/office/word/2016/wordml/cid" xmlns:w16="http://schemas.microsoft.com/office/word/2018/wordml" xmlns:w16du="http://schemas.microsoft.com/office/word/2023/wordml/word16du" xmlns:w16sdtdh="http://schemas.microsoft.com/office/word/2020/wordml/sdtdatahash" xmlns:w16sdtfl="http://schemas.microsoft.com/office/word/2024/wordml/sdtformatlock">
                 <w:pict>
                   <v:shape w14:anchorId="28E04C3C" id="Straight Arrow Connector 15" o:spid="_x0000_s1026" type="#_x0000_t32" style="position:absolute;margin-left:.05pt;margin-top:-13.35pt;width:521.25pt;height:0;z-index:251698688;visibility:visible;mso-wrap-style:square;mso-width-percent:0;mso-height-percent:0;mso-wrap-distance-left:9pt;mso-wrap-distance-top:-3e-5mm;mso-wrap-distance-right:9pt;mso-wrap-distance-bottom:-3e-5mm;mso-position-horizontal:absolute;mso-position-horizontal-relative:text;mso-position-vertical:absolute;mso-position-vertical-relative:text;mso-width-percent:0;mso-height-percent:0;mso-width-relative:page;mso-height-relative:page" o:gfxdata="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" strokeweight="1.5pt"/>
                 </w:pict>
@@ -6412,7 +7363,14 @@
             <w:rPr>
               <w:sz w:val="22"/>
             </w:rPr>
-            <w:t>DOI : 10.32736/sisfokom.</w:t>
+            <w:t>DOI : 10.32736/</w:t>
+          </w:r>
+          <w:proofErr w:type="spellStart"/>
+          <w:r>
+            <w:rPr>
+              <w:sz w:val="22"/>
+            </w:rPr>
+            <w:t>sisfokom.</w:t>
           </w:r>
           <w:r>
             <w:rPr>
@@ -6420,6 +7378,7 @@
             </w:rPr>
             <w:t>xx.xx</w:t>
           </w:r>
+          <w:proofErr w:type="spellEnd"/>
           <w:r>
             <w:rPr>
               <w:sz w:val="22"/>
@@ -6486,7 +7445,7 @@
           <w:rPr>
             <w:noProof/>
           </w:rPr>
-          <w:t>4</w:t>
+          <w:t>9</w:t>
         </w:r>
         <w:r>
           <w:rPr>
@@ -6506,7 +7465,7 @@
 </file>
 
 <file path=word/footnotes.xml><?xml version="1.0" encoding="utf-8"?>
-<w:footnotes xmlns:wpc="http://schemas.microsoft.com/office/word/2010/wordprocessingCanvas" xmlns:cx="http://schemas.microsoft.com/office/drawing/2014/chartex" xmlns:cx1="http://schemas.microsoft.com/office/drawing/2015/9/8/chartex" xmlns:cx2="http://schemas.microsoft.com/office/drawing/2015/10/21/chartex" xmlns:cx3="http://schemas.microsoft.com/office/drawing/2016/5/9/chartex" xmlns:cx4="http://schemas.microsoft.com/office/drawing/2016/5/10/chartex" xmlns:cx5="http://schemas.microsoft.com/office/drawing/2016/5/11/chartex" xmlns:cx6="http://schemas.microsoft.com/office/drawing/2016/5/12/chartex" xmlns:cx7="http://schemas.microsoft.com/office/drawing/2016/5/13/chartex" xmlns:cx8="http://schemas.microsoft.com/office/drawing/2016/5/14/chartex" xmlns:mc="http://schemas.openxmlformats.org/markup-compatibility/2006" xmlns:aink="http://schemas.microsoft.com/office/drawing/2016/ink" xmlns:am3d="http://schemas.microsoft.com/office/drawing/2017/model3d" xmlns:o="urn:schemas-microsoft-com:office:office" xmlns:oel="http://schemas.microsoft.com/office/2019/extlst" xmlns:r="http://schemas.openxmlformats.org/officeDocument/2006/relationships" xmlns:m="http://schemas.openxmlformats.org/officeDocument/2006/math" xmlns:v="urn:schemas-microsoft-com:vml" xmlns:wp14="http://schemas.microsoft.com/office/word/2010/wordprocessingDrawing" xmlns:wp="http://schemas.openxmlformats.org/drawingml/2006/wordprocessingDrawing" xmlns:w10="urn:schemas-microsoft-com:office:word" xmlns:w="http://schemas.openxmlformats.org/wordprocessingml/2006/main" xmlns:w14="http://schemas.microsoft.com/office/word/2010/wordml" xmlns:w15="http://schemas.microsoft.com/office/word/2012/wordml" xmlns:w16cex="http://schemas.microsoft.com/office/word/2018/wordml/cex" xmlns:w16cid="http://schemas.microsoft.com/office/word/2016/wordml/cid" xmlns:w16="http://schemas.microsoft.com/office/word/2018/wordml" xmlns:w16du="http://schemas.microsoft.com/office/word/2023/wordml/word16du" xmlns:w16sdtdh="http://schemas.microsoft.com/office/word/2020/wordml/sdtdatahash" xmlns:w16sdtfl="http://schemas.microsoft.com/office/word/2024/wordml/sdtformatlock" xmlns:w16se="http://schemas.microsoft.com/office/word/2015/wordml/symex" xmlns:wpg="http://schemas.microsoft.com/office/word/2010/wordprocessingGroup" xmlns:wpi="http://schemas.microsoft.com/office/word/2010/wordprocessingInk" xmlns:wne="http://schemas.microsoft.com/office/word/2006/wordml" xmlns:wps="http://schemas.microsoft.com/office/word/2010/wordprocessingShape" mc:Ignorable="w14 w15 w16se w16cid w16 w16cex w16sdtdh w16sdtfl w16du wp14">
+<w:footnotes xmlns:wpc="http://schemas.microsoft.com/office/word/2010/wordprocessingCanvas" xmlns:cx="http://schemas.microsoft.com/office/drawing/2014/chartex" xmlns:mc="http://schemas.openxmlformats.org/markup-compatibility/2006" xmlns:o="urn:schemas-microsoft-com:office:office" xmlns:r="http://schemas.openxmlformats.org/officeDocument/2006/relationships" xmlns:m="http://schemas.openxmlformats.org/officeDocument/2006/math" xmlns:v="urn:schemas-microsoft-com:vml" xmlns:wp14="http://schemas.microsoft.com/office/word/2010/wordprocessingDrawing" xmlns:wp="http://schemas.openxmlformats.org/drawingml/2006/wordprocessingDrawing" xmlns:w10="urn:schemas-microsoft-com:office:word" xmlns:w="http://schemas.openxmlformats.org/wordprocessingml/2006/main" xmlns:w14="http://schemas.microsoft.com/office/word/2010/wordml" xmlns:w15="http://schemas.microsoft.com/office/word/2012/wordml" xmlns:w16se="http://schemas.microsoft.com/office/word/2015/wordml/symex" xmlns:wpg="http://schemas.microsoft.com/office/word/2010/wordprocessingGroup" xmlns:wpi="http://schemas.microsoft.com/office/word/2010/wordprocessingInk" xmlns:wne="http://schemas.microsoft.com/office/word/2006/wordml" xmlns:wps="http://schemas.microsoft.com/office/word/2010/wordprocessingShape" mc:Ignorable="w14 w15 w16se wp14">
   <w:footnote w:type="separator" w:id="-1">
     <w:p>
       <w:r>
@@ -6525,7 +7484,7 @@
 </file>
 
 <file path=word/header1.xml><?xml version="1.0" encoding="utf-8"?>
-<w:hdr xmlns:wpc="http://schemas.microsoft.com/office/word/2010/wordprocessingCanvas" xmlns:cx="http://schemas.microsoft.com/office/drawing/2014/chartex" xmlns:cx1="http://schemas.microsoft.com/office/drawing/2015/9/8/chartex" xmlns:cx2="http://schemas.microsoft.com/office/drawing/2015/10/21/chartex" xmlns:cx3="http://schemas.microsoft.com/office/drawing/2016/5/9/chartex" xmlns:cx4="http://schemas.microsoft.com/office/drawing/2016/5/10/chartex" xmlns:cx5="http://schemas.microsoft.com/office/drawing/2016/5/11/chartex" xmlns:cx6="http://schemas.microsoft.com/office/drawing/2016/5/12/chartex" xmlns:cx7="http://schemas.microsoft.com/office/drawing/2016/5/13/chartex" xmlns:cx8="http://schemas.microsoft.com/office/drawing/2016/5/14/chartex" xmlns:mc="http://schemas.openxmlformats.org/markup-compatibility/2006" xmlns:aink="http://schemas.microsoft.com/office/drawing/2016/ink" xmlns:am3d="http://schemas.microsoft.com/office/drawing/2017/model3d" xmlns:o="urn:schemas-microsoft-com:office:office" xmlns:oel="http://schemas.microsoft.com/office/2019/extlst" xmlns:r="http://schemas.openxmlformats.org/officeDocument/2006/relationships" xmlns:m="http://schemas.openxmlformats.org/officeDocument/2006/math" xmlns:v="urn:schemas-microsoft-com:vml" xmlns:wp14="http://schemas.microsoft.com/office/word/2010/wordprocessingDrawing" xmlns:wp="http://schemas.openxmlformats.org/drawingml/2006/wordprocessingDrawing" xmlns:w10="urn:schemas-microsoft-com:office:word" xmlns:w="http://schemas.openxmlformats.org/wordprocessingml/2006/main" xmlns:w14="http://schemas.microsoft.com/office/word/2010/wordml" xmlns:w15="http://schemas.microsoft.com/office/word/2012/wordml" xmlns:w16cex="http://schemas.microsoft.com/office/word/2018/wordml/cex" xmlns:w16cid="http://schemas.microsoft.com/office/word/2016/wordml/cid" xmlns:w16="http://schemas.microsoft.com/office/word/2018/wordml" xmlns:w16du="http://schemas.microsoft.com/office/word/2023/wordml/word16du" xmlns:w16sdtdh="http://schemas.microsoft.com/office/word/2020/wordml/sdtdatahash" xmlns:w16sdtfl="http://schemas.microsoft.com/office/word/2024/wordml/sdtformatlock" xmlns:w16se="http://schemas.microsoft.com/office/word/2015/wordml/symex" xmlns:wpg="http://schemas.microsoft.com/office/word/2010/wordprocessingGroup" xmlns:wpi="http://schemas.microsoft.com/office/word/2010/wordprocessingInk" xmlns:wne="http://schemas.microsoft.com/office/word/2006/wordml" xmlns:wps="http://schemas.microsoft.com/office/word/2010/wordprocessingShape" mc:Ignorable="w14 w15 w16se w16cid w16 w16cex w16sdtdh w16sdtfl w16du wp14">
+<w:hdr xmlns:wpc="http://schemas.microsoft.com/office/word/2010/wordprocessingCanvas" xmlns:cx="http://schemas.microsoft.com/office/drawing/2014/chartex" xmlns:mc="http://schemas.openxmlformats.org/markup-compatibility/2006" xmlns:o="urn:schemas-microsoft-com:office:office" xmlns:r="http://schemas.openxmlformats.org/officeDocument/2006/relationships" xmlns:m="http://schemas.openxmlformats.org/officeDocument/2006/math" xmlns:v="urn:schemas-microsoft-com:vml" xmlns:wp14="http://schemas.microsoft.com/office/word/2010/wordprocessingDrawing" xmlns:wp="http://schemas.openxmlformats.org/drawingml/2006/wordprocessingDrawing" xmlns:w10="urn:schemas-microsoft-com:office:word" xmlns:w="http://schemas.openxmlformats.org/wordprocessingml/2006/main" xmlns:w14="http://schemas.microsoft.com/office/word/2010/wordml" xmlns:w15="http://schemas.microsoft.com/office/word/2012/wordml" xmlns:w16se="http://schemas.microsoft.com/office/word/2015/wordml/symex" xmlns:wpg="http://schemas.microsoft.com/office/word/2010/wordprocessingGroup" xmlns:wpi="http://schemas.microsoft.com/office/word/2010/wordprocessingInk" xmlns:wne="http://schemas.microsoft.com/office/word/2006/wordml" xmlns:wps="http://schemas.microsoft.com/office/word/2010/wordprocessingShape" mc:Ignorable="w14 w15 w16se wp14">
   <w:p>
     <w:pPr>
       <w:pStyle w:val="Header"/>
@@ -6541,26 +7500,115 @@
       <w:pStyle w:val="Header"/>
       <w:jc w:val="right"/>
     </w:pPr>
+    <w:proofErr w:type="spellStart"/>
     <w:r>
       <w:rPr>
         <w:rFonts w:ascii="Arial" w:hAnsi="Arial" w:cs="Arial"/>
         <w:i/>
       </w:rPr>
-      <w:t>Jurnal SISFOKOM</w:t>
+      <w:t>Jurnal</w:t>
+    </w:r>
+    <w:proofErr w:type="spellEnd"/>
+    <w:r>
+      <w:rPr>
+        <w:rFonts w:ascii="Arial" w:hAnsi="Arial" w:cs="Arial"/>
+        <w:i/>
+      </w:rPr>
+      <w:t xml:space="preserve"> SISFOKOM</w:t>
     </w:r>
     <w:r>
       <w:rPr>
         <w:rFonts w:ascii="Arial" w:hAnsi="Arial" w:cs="Arial"/>
         <w:i/>
       </w:rPr>
-      <w:t xml:space="preserve"> (Sistem Informasi dan Komputer), Volume XX</w:t>
+      <w:t xml:space="preserve"> (</w:t>
+    </w:r>
+    <w:proofErr w:type="spellStart"/>
+    <w:r>
+      <w:rPr>
+        <w:rFonts w:ascii="Arial" w:hAnsi="Arial" w:cs="Arial"/>
+        <w:i/>
+      </w:rPr>
+      <w:t>Sistem</w:t>
+    </w:r>
+    <w:proofErr w:type="spellEnd"/>
+    <w:r>
+      <w:rPr>
+        <w:rFonts w:ascii="Arial" w:hAnsi="Arial" w:cs="Arial"/>
+        <w:i/>
+      </w:rPr>
+      <w:t xml:space="preserve"> </w:t>
+    </w:r>
+    <w:proofErr w:type="spellStart"/>
+    <w:r>
+      <w:rPr>
+        <w:rFonts w:ascii="Arial" w:hAnsi="Arial" w:cs="Arial"/>
+        <w:i/>
+      </w:rPr>
+      <w:t>Informasi</w:t>
+    </w:r>
+    <w:proofErr w:type="spellEnd"/>
+    <w:r>
+      <w:rPr>
+        <w:rFonts w:ascii="Arial" w:hAnsi="Arial" w:cs="Arial"/>
+        <w:i/>
+      </w:rPr>
+      <w:t xml:space="preserve"> </w:t>
+    </w:r>
+    <w:proofErr w:type="spellStart"/>
+    <w:r>
+      <w:rPr>
+        <w:rFonts w:ascii="Arial" w:hAnsi="Arial" w:cs="Arial"/>
+        <w:i/>
+      </w:rPr>
+      <w:t>dan</w:t>
+    </w:r>
+    <w:proofErr w:type="spellEnd"/>
+    <w:r>
+      <w:rPr>
+        <w:rFonts w:ascii="Arial" w:hAnsi="Arial" w:cs="Arial"/>
+        <w:i/>
+      </w:rPr>
+      <w:t xml:space="preserve"> </w:t>
+    </w:r>
+    <w:proofErr w:type="spellStart"/>
+    <w:r>
+      <w:rPr>
+        <w:rFonts w:ascii="Arial" w:hAnsi="Arial" w:cs="Arial"/>
+        <w:i/>
+      </w:rPr>
+      <w:t>Komputer</w:t>
+    </w:r>
+    <w:proofErr w:type="spellEnd"/>
+    <w:r>
+      <w:rPr>
+        <w:rFonts w:ascii="Arial" w:hAnsi="Arial" w:cs="Arial"/>
+        <w:i/>
+      </w:rPr>
+      <w:t>), Volume XX</w:t>
     </w:r>
     <w:r>
       <w:rPr>
         <w:rFonts w:ascii="Arial" w:hAnsi="Arial" w:cs="Arial"/>
         <w:i/>
       </w:rPr>
-      <w:t xml:space="preserve">, Nomor </w:t>
+      <w:t xml:space="preserve">, </w:t>
+    </w:r>
+    <w:proofErr w:type="spellStart"/>
+    <w:r>
+      <w:rPr>
+        <w:rFonts w:ascii="Arial" w:hAnsi="Arial" w:cs="Arial"/>
+        <w:i/>
+      </w:rPr>
+      <w:t>Nomor</w:t>
+    </w:r>
+    <w:proofErr w:type="spellEnd"/>
+    <w:r>
+      <w:rPr>
+        <w:rFonts w:ascii="Arial" w:hAnsi="Arial" w:cs="Arial"/>
+        <w:i/>
+      </w:rPr>
+      <w:t xml:space="preserve"> </w:t>
     </w:r>
     <w:r>
       <w:rPr>
@@ -6661,7 +7709,7 @@
             </wp:anchor>
           </w:drawing>
         </mc:Choice>
-        <mc:Fallback>
+        <mc:Fallback xmlns:cx1="http://schemas.microsoft.com/office/drawing/2015/9/8/chartex" xmlns:cx2="http://schemas.microsoft.com/office/drawing/2015/10/21/chartex" xmlns:cx3="http://schemas.microsoft.com/office/drawing/2016/5/9/chartex" xmlns:cx4="http://schemas.microsoft.com/office/drawing/2016/5/10/chartex" xmlns:cx5="http://schemas.microsoft.com/office/drawing/2016/5/11/chartex" xmlns:cx6="http://schemas.microsoft.com/office/drawing/2016/5/12/chartex" xmlns:cx7="http://schemas.microsoft.com/office/drawing/2016/5/13/chartex" xmlns:cx8="http://schemas.microsoft.com/office/drawing/2016/5/14/chartex" xmlns:aink="http://schemas.microsoft.com/office/drawing/2016/ink" xmlns:am3d="http://schemas.microsoft.com/office/drawing/2017/model3d" xmlns:oel="http://schemas.microsoft.com/office/2019/extlst" xmlns:w16cex="http://schemas.microsoft.com/office/word/2018/wordml/cex" xmlns:w16cid="http://schemas.microsoft.com/office/word/2016/wordml/cid" xmlns:w16="http://schemas.microsoft.com/office/word/2018/wordml" xmlns:w16du="http://schemas.microsoft.com/office/word/2023/wordml/word16du" xmlns:w16sdtdh="http://schemas.microsoft.com/office/word/2020/wordml/sdtdatahash" xmlns:w16sdtfl="http://schemas.microsoft.com/office/word/2024/wordml/sdtformatlock">
           <w:pict>
             <v:shapetype w14:anchorId="08C842BE" id="_x0000_t32" coordsize="21600,21600" o:spt="32" o:oned="t" path="m,l21600,21600e" filled="f">
               <v:path arrowok="t" fillok="f" o:connecttype="none"/>
@@ -6738,7 +7786,7 @@
             </wp:anchor>
           </w:drawing>
         </mc:Choice>
-        <mc:Fallback>
+        <mc:Fallback xmlns:cx1="http://schemas.microsoft.com/office/drawing/2015/9/8/chartex" xmlns:cx2="http://schemas.microsoft.com/office/drawing/2015/10/21/chartex" xmlns:cx3="http://schemas.microsoft.com/office/drawing/2016/5/9/chartex" xmlns:cx4="http://schemas.microsoft.com/office/drawing/2016/5/10/chartex" xmlns:cx5="http://schemas.microsoft.com/office/drawing/2016/5/11/chartex" xmlns:cx6="http://schemas.microsoft.com/office/drawing/2016/5/12/chartex" xmlns:cx7="http://schemas.microsoft.com/office/drawing/2016/5/13/chartex" xmlns:cx8="http://schemas.microsoft.com/office/drawing/2016/5/14/chartex" xmlns:aink="http://schemas.microsoft.com/office/drawing/2016/ink" xmlns:am3d="http://schemas.microsoft.com/office/drawing/2017/model3d" xmlns:oel="http://schemas.microsoft.com/office/2019/extlst" xmlns:w16cex="http://schemas.microsoft.com/office/word/2018/wordml/cex" xmlns:w16cid="http://schemas.microsoft.com/office/word/2016/wordml/cid" xmlns:w16="http://schemas.microsoft.com/office/word/2018/wordml" xmlns:w16du="http://schemas.microsoft.com/office/word/2023/wordml/word16du" xmlns:w16sdtdh="http://schemas.microsoft.com/office/word/2020/wordml/sdtdatahash" xmlns:w16sdtfl="http://schemas.microsoft.com/office/word/2024/wordml/sdtformatlock">
           <w:pict>
             <v:shape w14:anchorId="53C235FD" id="Straight Arrow Connector 7" o:spid="_x0000_s1026" type="#_x0000_t32" style="position:absolute;margin-left:.05pt;margin-top:11.75pt;width:521.25pt;height:0;z-index:251654656;visibility:visible;mso-wrap-style:square;mso-width-percent:0;mso-height-percent:0;mso-wrap-distance-left:9pt;mso-wrap-distance-top:-3e-5mm;mso-wrap-distance-right:9pt;mso-wrap-distance-bottom:-3e-5mm;mso-position-horizontal:absolute;mso-position-horizontal-relative:text;mso-position-vertical:absolute;mso-position-vertical-relative:text;mso-width-percent:0;mso-height-percent:0;mso-width-relative:page;mso-height-relative:page" o:gfxdata="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" strokeweight="1.5pt"/>
           </w:pict>
@@ -6755,7 +7803,7 @@
 </file>
 
 <file path=word/numbering.xml><?xml version="1.0" encoding="utf-8"?>
-<w:numbering xmlns:wpc="http://schemas.microsoft.com/office/word/2010/wordprocessingCanvas" xmlns:cx="http://schemas.microsoft.com/office/drawing/2014/chartex" xmlns:cx1="http://schemas.microsoft.com/office/drawing/2015/9/8/chartex" xmlns:cx2="http://schemas.microsoft.com/office/drawing/2015/10/21/chartex" xmlns:cx3="http://schemas.microsoft.com/office/drawing/2016/5/9/chartex" xmlns:cx4="http://schemas.microsoft.com/office/drawing/2016/5/10/chartex" xmlns:cx5="http://schemas.microsoft.com/office/drawing/2016/5/11/chartex" xmlns:cx6="http://schemas.microsoft.com/office/drawing/2016/5/12/chartex" xmlns:cx7="http://schemas.microsoft.com/office/drawing/2016/5/13/chartex" xmlns:cx8="http://schemas.microsoft.com/office/drawing/2016/5/14/chartex" xmlns:mc="http://schemas.openxmlformats.org/markup-compatibility/2006" xmlns:aink="http://schemas.microsoft.com/office/drawing/2016/ink" xmlns:am3d="http://schemas.microsoft.com/office/drawing/2017/model3d" xmlns:o="urn:schemas-microsoft-com:office:office" xmlns:oel="http://schemas.microsoft.com/office/2019/extlst" xmlns:r="http://schemas.openxmlformats.org/officeDocument/2006/relationships" xmlns:m="http://schemas.openxmlformats.org/officeDocument/2006/math" xmlns:v="urn:schemas-microsoft-com:vml" xmlns:wp14="http://schemas.microsoft.com/office/word/2010/wordprocessingDrawing" xmlns:wp="http://schemas.openxmlformats.org/drawingml/2006/wordprocessingDrawing" xmlns:w10="urn:schemas-microsoft-com:office:word" xmlns:w="http://schemas.openxmlformats.org/wordprocessingml/2006/main" xmlns:w14="http://schemas.microsoft.com/office/word/2010/wordml" xmlns:w15="http://schemas.microsoft.com/office/word/2012/wordml" xmlns:w16cex="http://schemas.microsoft.com/office/word/2018/wordml/cex" xmlns:w16cid="http://schemas.microsoft.com/office/word/2016/wordml/cid" xmlns:w16="http://schemas.microsoft.com/office/word/2018/wordml" xmlns:w16du="http://schemas.microsoft.com/office/word/2023/wordml/word16du" xmlns:w16sdtdh="http://schemas.microsoft.com/office/word/2020/wordml/sdtdatahash" xmlns:w16sdtfl="http://schemas.microsoft.com/office/word/2024/wordml/sdtformatlock" xmlns:w16se="http://schemas.microsoft.com/office/word/2015/wordml/symex" xmlns:wpg="http://schemas.microsoft.com/office/word/2010/wordprocessingGroup" xmlns:wpi="http://schemas.microsoft.com/office/word/2010/wordprocessingInk" xmlns:wne="http://schemas.microsoft.com/office/word/2006/wordml" xmlns:wps="http://schemas.microsoft.com/office/word/2010/wordprocessingShape" mc:Ignorable="w14 w15 w16se w16cid w16 w16cex w16sdtdh w16sdtfl w16du wp14">
+<w:numbering xmlns:wpc="http://schemas.microsoft.com/office/word/2010/wordprocessingCanvas" xmlns:cx="http://schemas.microsoft.com/office/drawing/2014/chartex" xmlns:mc="http://schemas.openxmlformats.org/markup-compatibility/2006" xmlns:o="urn:schemas-microsoft-com:office:office" xmlns:r="http://schemas.openxmlformats.org/officeDocument/2006/relationships" xmlns:m="http://schemas.openxmlformats.org/officeDocument/2006/math" xmlns:v="urn:schemas-microsoft-com:vml" xmlns:wp14="http://schemas.microsoft.com/office/word/2010/wordprocessingDrawing" xmlns:wp="http://schemas.openxmlformats.org/drawingml/2006/wordprocessingDrawing" xmlns:w10="urn:schemas-microsoft-com:office:word" xmlns:w="http://schemas.openxmlformats.org/wordprocessingml/2006/main" xmlns:w14="http://schemas.microsoft.com/office/word/2010/wordml" xmlns:w15="http://schemas.microsoft.com/office/word/2012/wordml" xmlns:w16se="http://schemas.microsoft.com/office/word/2015/wordml/symex" xmlns:wpg="http://schemas.microsoft.com/office/word/2010/wordprocessingGroup" xmlns:wpi="http://schemas.microsoft.com/office/word/2010/wordprocessingInk" xmlns:wne="http://schemas.microsoft.com/office/word/2006/wordml" xmlns:wps="http://schemas.microsoft.com/office/word/2010/wordprocessingShape" mc:Ignorable="w14 w15 w16se wp14">
   <w:abstractNum w:abstractNumId="0" w15:restartNumberingAfterBreak="0">
     <w:nsid w:val="0FA6071E"/>
     <w:multiLevelType w:val="multilevel"/>
@@ -7866,38 +8914,38 @@
       </w:pPr>
     </w:lvl>
   </w:abstractNum>
-  <w:num w:numId="1" w16cid:durableId="1926571516">
+  <w:num w:numId="1">
     <w:abstractNumId w:val="4"/>
   </w:num>
-  <w:num w:numId="2" w16cid:durableId="163477738">
+  <w:num w:numId="2">
     <w:abstractNumId w:val="6"/>
   </w:num>
-  <w:num w:numId="3" w16cid:durableId="1728411307">
+  <w:num w:numId="3">
     <w:abstractNumId w:val="3"/>
   </w:num>
-  <w:num w:numId="4" w16cid:durableId="351691729">
+  <w:num w:numId="4">
     <w:abstractNumId w:val="0"/>
   </w:num>
-  <w:num w:numId="5" w16cid:durableId="1898275600">
+  <w:num w:numId="5">
     <w:abstractNumId w:val="2"/>
   </w:num>
-  <w:num w:numId="6" w16cid:durableId="1404987772">
+  <w:num w:numId="6">
     <w:abstractNumId w:val="8"/>
   </w:num>
-  <w:num w:numId="7" w16cid:durableId="1544752048">
+  <w:num w:numId="7">
     <w:abstractNumId w:val="1"/>
   </w:num>
-  <w:num w:numId="8" w16cid:durableId="776756526">
+  <w:num w:numId="8">
     <w:abstractNumId w:val="7"/>
   </w:num>
-  <w:num w:numId="9" w16cid:durableId="1154099643">
+  <w:num w:numId="9">
     <w:abstractNumId w:val="5"/>
   </w:num>
 </w:numbering>
 </file>
 
 <file path=word/styles.xml><?xml version="1.0" encoding="utf-8"?>
-<w:styles xmlns:mc="http://schemas.openxmlformats.org/markup-compatibility/2006" xmlns:r="http://schemas.openxmlformats.org/officeDocument/2006/relationships" xmlns:w="http://schemas.openxmlformats.org/wordprocessingml/2006/main" xmlns:w14="http://schemas.microsoft.com/office/word/2010/wordml" xmlns:w15="http://schemas.microsoft.com/office/word/2012/wordml" xmlns:w16cex="http://schemas.microsoft.com/office/word/2018/wordml/cex" xmlns:w16cid="http://schemas.microsoft.com/office/word/2016/wordml/cid" xmlns:w16="http://schemas.microsoft.com/office/word/2018/wordml" xmlns:w16du="http://schemas.microsoft.com/office/word/2023/wordml/word16du" xmlns:w16sdtdh="http://schemas.microsoft.com/office/word/2020/wordml/sdtdatahash" xmlns:w16sdtfl="http://schemas.microsoft.com/office/word/2024/wordml/sdtformatlock" xmlns:w16se="http://schemas.microsoft.com/office/word/2015/wordml/symex" mc:Ignorable="w14 w15 w16se w16cid w16 w16cex w16sdtdh w16sdtfl w16du">
+<w:styles xmlns:mc="http://schemas.openxmlformats.org/markup-compatibility/2006" xmlns:r="http://schemas.openxmlformats.org/officeDocument/2006/relationships" xmlns:w="http://schemas.openxmlformats.org/wordprocessingml/2006/main" xmlns:w14="http://schemas.microsoft.com/office/word/2010/wordml" xmlns:w15="http://schemas.microsoft.com/office/word/2012/wordml" xmlns:w16se="http://schemas.microsoft.com/office/word/2015/wordml/symex" mc:Ignorable="w14 w15 w16se">
   <w:docDefaults>
     <w:rPrDefault>
       <w:rPr>
@@ -7920,7 +8968,7 @@
       </w:pPr>
     </w:pPrDefault>
   </w:docDefaults>
-  <w:latentStyles w:defLockedState="0" w:defUIPriority="99" w:defSemiHidden="0" w:defUnhideWhenUsed="0" w:defQFormat="0" w:count="376">
+  <w:latentStyles w:defLockedState="0" w:defUIPriority="99" w:defSemiHidden="0" w:defUnhideWhenUsed="0" w:defQFormat="0" w:count="371">
     <w:lsdException w:name="Normal" w:uiPriority="0" w:qFormat="1"/>
     <w:lsdException w:name="heading 1" w:uiPriority="9" w:qFormat="1"/>
     <w:lsdException w:name="heading 2" w:semiHidden="1" w:uiPriority="9" w:unhideWhenUsed="1" w:qFormat="1"/>
@@ -8292,11 +9340,6 @@
     <w:lsdException w:name="List Table 5 Dark Accent 6" w:uiPriority="50"/>
     <w:lsdException w:name="List Table 6 Colorful Accent 6" w:uiPriority="51"/>
     <w:lsdException w:name="List Table 7 Colorful Accent 6" w:uiPriority="52"/>
-    <w:lsdException w:name="Mention" w:semiHidden="1" w:unhideWhenUsed="1"/>
-    <w:lsdException w:name="Smart Hyperlink" w:semiHidden="1" w:unhideWhenUsed="1"/>
-    <w:lsdException w:name="Hashtag" w:semiHidden="1" w:unhideWhenUsed="1"/>
-    <w:lsdException w:name="Unresolved Mention" w:semiHidden="1" w:unhideWhenUsed="1"/>
-    <w:lsdException w:name="Smart Link" w:semiHidden="1" w:unhideWhenUsed="1"/>
   </w:latentStyles>
   <w:style w:type="paragraph" w:default="1" w:styleId="Normal">
     <w:name w:val="Normal"/>
@@ -8895,7 +9938,7 @@
 </file>
 
 <file path=customXml/itemProps1.xml><?xml version="1.0" encoding="utf-8"?>
-<ds:datastoreItem xmlns:ds="http://schemas.openxmlformats.org/officeDocument/2006/customXml" ds:itemID="{516A1E06-C04D-4C00-890A-A944DADB0277}">
+<ds:datastoreItem xmlns:ds="http://schemas.openxmlformats.org/officeDocument/2006/customXml" ds:itemID="{A1D59279-0BCD-4CC5-91E1-F1B6C4F00799}">
   <ds:schemaRefs>
     <ds:schemaRef ds:uri="http://schemas.openxmlformats.org/officeDocument/2006/bibliography"/>
   </ds:schemaRefs>

</xml_diff>